<commit_message>
Text sheet metadata updated
</commit_message>
<xml_diff>
--- a/Worship/Worship_Text.docx
+++ b/Worship/Worship_Text.docx
@@ -1,6 +1,6 @@
 
 <file path=word/document.xml><?xml version="1.0" encoding="utf-8"?>
-<w:document xmlns:wpc="http://schemas.microsoft.com/office/word/2010/wordprocessingCanvas" xmlns:mc="http://schemas.openxmlformats.org/markup-compatibility/2006" xmlns:o="urn:schemas-microsoft-com:office:office" xmlns:r="http://schemas.openxmlformats.org/officeDocument/2006/relationships" xmlns:m="http://schemas.openxmlformats.org/officeDocument/2006/math" xmlns:v="urn:schemas-microsoft-com:vml" xmlns:wp14="http://schemas.microsoft.com/office/word/2010/wordprocessingDrawing" xmlns:wp="http://schemas.openxmlformats.org/drawingml/2006/wordprocessingDrawing" xmlns:w10="urn:schemas-microsoft-com:office:word" xmlns:w="http://schemas.openxmlformats.org/wordprocessingml/2006/main" xmlns:w14="http://schemas.microsoft.com/office/word/2010/wordml" xmlns:w15="http://schemas.microsoft.com/office/word/2012/wordml" xmlns:wpg="http://schemas.microsoft.com/office/word/2010/wordprocessingGroup" xmlns:wpi="http://schemas.microsoft.com/office/word/2010/wordprocessingInk" xmlns:wne="http://schemas.microsoft.com/office/word/2006/wordml" xmlns:wps="http://schemas.microsoft.com/office/word/2010/wordprocessingShape" mc:Ignorable="w14 w15 wp14">
+<w:document xmlns:wpc="http://schemas.microsoft.com/office/word/2010/wordprocessingCanvas" xmlns:mc="http://schemas.openxmlformats.org/markup-compatibility/2006" xmlns:o="urn:schemas-microsoft-com:office:office" xmlns:r="http://schemas.openxmlformats.org/officeDocument/2006/relationships" xmlns:m="http://schemas.openxmlformats.org/officeDocument/2006/math" xmlns:v="urn:schemas-microsoft-com:vml" xmlns:wp14="http://schemas.microsoft.com/office/word/2010/wordprocessingDrawing" xmlns:wp="http://schemas.openxmlformats.org/drawingml/2006/wordprocessingDrawing" xmlns:w10="urn:schemas-microsoft-com:office:word" xmlns:w="http://schemas.openxmlformats.org/wordprocessingml/2006/main" xmlns:w14="http://schemas.microsoft.com/office/word/2010/wordml" xmlns:wpg="http://schemas.microsoft.com/office/word/2010/wordprocessingGroup" xmlns:wpi="http://schemas.microsoft.com/office/word/2010/wordprocessingInk" xmlns:wne="http://schemas.microsoft.com/office/word/2006/wordml" xmlns:wps="http://schemas.microsoft.com/office/word/2010/wordprocessingShape" mc:Ignorable="w14 wp14">
   <w:body>
     <w:p>
       <w:pPr>
@@ -31710,8 +31710,6 @@
         </w:rPr>
         <w:t xml:space="preserve">----- </w:t>
       </w:r>
-      <w:bookmarkStart w:id="0" w:name="_GoBack"/>
-      <w:bookmarkEnd w:id="0"/>
       <w:r>
         <w:rPr>
           <w:sz w:val="40"/>
@@ -31746,7 +31744,16 @@
           <w:highlight w:val="green"/>
           <w:lang w:val="en-US"/>
         </w:rPr>
-        <w:t>7 -----</w:t>
+        <w:t>8</w:t>
+      </w:r>
+      <w:r>
+        <w:rPr>
+          <w:sz w:val="40"/>
+          <w:szCs w:val="40"/>
+          <w:highlight w:val="green"/>
+          <w:lang w:val="en-US"/>
+        </w:rPr>
+        <w:t xml:space="preserve"> -----</w:t>
       </w:r>
     </w:p>
     <w:p>
@@ -33777,154 +33784,26 @@
       </w:pPr>
     </w:p>
     <w:p/>
-    <w:p>
-      <w:r>
-        <w:t xml:space="preserve">Worship Lieder </w:t>
-      </w:r>
-      <w:r>
-        <w:t>für die Freizeiten der Connection Jugend,</w:t>
-      </w:r>
-      <w:r>
-        <w:t xml:space="preserve"> </w:t>
-      </w:r>
-      <w:r>
-        <w:t>Baptistengemeinde Potsdam</w:t>
-      </w:r>
-      <w:r>
-        <w:t>,</w:t>
-      </w:r>
-      <w:r>
-        <w:t xml:space="preserve"> 2011 bis 2016</w:t>
-      </w:r>
-      <w:r>
-        <w:t>.</w:t>
-      </w:r>
-    </w:p>
-    <w:p>
-      <w:r>
-        <w:t>Z</w:t>
-      </w:r>
-      <w:r>
-        <w:t>usammengestellt von Berry Boessenkool</w:t>
-      </w:r>
-      <w:r>
-        <w:t xml:space="preserve"> </w:t>
-      </w:r>
-      <w:r>
-        <w:t>(</w:t>
-      </w:r>
-      <w:hyperlink r:id="rId7" w:history="1">
-        <w:r>
-          <w:rPr>
-            <w:color w:val="0000FF"/>
-            <w:u w:val="single"/>
-          </w:rPr>
-          <w:t>berry-b@gmx.de</w:t>
-        </w:r>
-      </w:hyperlink>
-      <w:r>
-        <w:t>)</w:t>
-      </w:r>
-      <w:r>
-        <w:t xml:space="preserve">, </w:t>
-      </w:r>
-      <w:r>
-        <w:t>Copyright über CCLI (</w:t>
-      </w:r>
+    <w:p/>
+    <w:p>
       <w:hyperlink r:id="rId8" w:history="1">
         <w:r>
           <w:rPr>
             <w:rStyle w:val="Hyperlink"/>
           </w:rPr>
-          <w:t>http://de.ccli.com/liedlizenz</w:t>
+          <w:t>github.com/brry/chords</w:t>
         </w:r>
       </w:hyperlink>
       <w:r>
-        <w:t>).</w:t>
-      </w:r>
-    </w:p>
-    <w:p>
-      <w:pPr>
-        <w:rPr>
-          <w:i/>
-        </w:rPr>
-      </w:pPr>
-      <w:r>
-        <w:rPr>
-          <w:b/>
-        </w:rPr>
-        <w:t>Anmerkungen und Korrekturen sind sehr willkommen!</w:t>
-      </w:r>
-    </w:p>
-    <w:p/>
-    <w:p>
-      <w:r>
-        <w:rPr>
-          <w:i/>
-        </w:rPr>
-        <w:t>Stand: 14</w:t>
-      </w:r>
-      <w:r>
-        <w:rPr>
-          <w:i/>
-        </w:rPr>
-        <w:t>.0</w:t>
-      </w:r>
-      <w:r>
-        <w:rPr>
-          <w:i/>
-        </w:rPr>
-        <w:t>8.</w:t>
-      </w:r>
-      <w:r>
-        <w:rPr>
-          <w:i/>
-        </w:rPr>
-        <w:t>201</w:t>
-      </w:r>
-      <w:r>
-        <w:rPr>
-          <w:i/>
-        </w:rPr>
-        <w:t>6</w:t>
-      </w:r>
-      <w:r>
         <w:t xml:space="preserve"> </w:t>
       </w:r>
-      <w:r>
-        <w:tab/>
-      </w:r>
-      <w:r>
-        <w:rPr>
-          <w:i/>
-        </w:rPr>
-        <w:t>Folien und aktuelle</w:t>
-      </w:r>
-      <w:r>
-        <w:rPr>
-          <w:i/>
-        </w:rPr>
-        <w:t xml:space="preserve"> Dateien unter </w:t>
-      </w:r>
-      <w:hyperlink r:id="rId9" w:history="1">
-        <w:r>
-          <w:rPr>
-            <w:rStyle w:val="Hyperlink"/>
-          </w:rPr>
-          <w:t>bit.ly/w</w:t>
-        </w:r>
-        <w:r>
-          <w:rPr>
-            <w:rStyle w:val="Hyperlink"/>
-          </w:rPr>
-          <w:t>slides</w:t>
-        </w:r>
-      </w:hyperlink>
+      <w:bookmarkStart w:id="0" w:name="_GoBack"/>
+      <w:bookmarkEnd w:id="0"/>
     </w:p>
     <w:sectPr>
-      <w:headerReference w:type="default" r:id="rId10"/>
-      <w:footerReference w:type="default" r:id="rId11"/>
-      <w:headerReference w:type="first" r:id="rId12"/>
+      <w:headerReference w:type="default" r:id="rId9"/>
+      <w:footerReference w:type="default" r:id="rId10"/>
+      <w:headerReference w:type="first" r:id="rId11"/>
       <w:pgSz w:w="11906" w:h="16838" w:code="9"/>
       <w:pgMar w:top="851" w:right="567" w:bottom="624" w:left="1134" w:header="397" w:footer="0" w:gutter="0"/>
       <w:pgNumType w:fmt="upperLetter" w:start="1"/>
@@ -33936,7 +33815,7 @@
 </file>
 
 <file path=word/endnotes.xml><?xml version="1.0" encoding="utf-8"?>
-<w:endnotes xmlns:wpc="http://schemas.microsoft.com/office/word/2010/wordprocessingCanvas" xmlns:mc="http://schemas.openxmlformats.org/markup-compatibility/2006" xmlns:o="urn:schemas-microsoft-com:office:office" xmlns:r="http://schemas.openxmlformats.org/officeDocument/2006/relationships" xmlns:m="http://schemas.openxmlformats.org/officeDocument/2006/math" xmlns:v="urn:schemas-microsoft-com:vml" xmlns:wp14="http://schemas.microsoft.com/office/word/2010/wordprocessingDrawing" xmlns:wp="http://schemas.openxmlformats.org/drawingml/2006/wordprocessingDrawing" xmlns:w10="urn:schemas-microsoft-com:office:word" xmlns:w="http://schemas.openxmlformats.org/wordprocessingml/2006/main" xmlns:w14="http://schemas.microsoft.com/office/word/2010/wordml" xmlns:w15="http://schemas.microsoft.com/office/word/2012/wordml" xmlns:wpg="http://schemas.microsoft.com/office/word/2010/wordprocessingGroup" xmlns:wpi="http://schemas.microsoft.com/office/word/2010/wordprocessingInk" xmlns:wne="http://schemas.microsoft.com/office/word/2006/wordml" xmlns:wps="http://schemas.microsoft.com/office/word/2010/wordprocessingShape" mc:Ignorable="w14 w15 wp14">
+<w:endnotes xmlns:wpc="http://schemas.microsoft.com/office/word/2010/wordprocessingCanvas" xmlns:mc="http://schemas.openxmlformats.org/markup-compatibility/2006" xmlns:o="urn:schemas-microsoft-com:office:office" xmlns:r="http://schemas.openxmlformats.org/officeDocument/2006/relationships" xmlns:m="http://schemas.openxmlformats.org/officeDocument/2006/math" xmlns:v="urn:schemas-microsoft-com:vml" xmlns:wp14="http://schemas.microsoft.com/office/word/2010/wordprocessingDrawing" xmlns:wp="http://schemas.openxmlformats.org/drawingml/2006/wordprocessingDrawing" xmlns:w10="urn:schemas-microsoft-com:office:word" xmlns:w="http://schemas.openxmlformats.org/wordprocessingml/2006/main" xmlns:w14="http://schemas.microsoft.com/office/word/2010/wordml" xmlns:wpg="http://schemas.microsoft.com/office/word/2010/wordprocessingGroup" xmlns:wpi="http://schemas.microsoft.com/office/word/2010/wordprocessingInk" xmlns:wne="http://schemas.microsoft.com/office/word/2006/wordml" xmlns:wps="http://schemas.microsoft.com/office/word/2010/wordprocessingShape" mc:Ignorable="w14 wp14">
   <w:endnote w:type="separator" w:id="-1">
     <w:p>
       <w:r>
@@ -33955,7 +33834,7 @@
 </file>
 
 <file path=word/footer1.xml><?xml version="1.0" encoding="utf-8"?>
-<w:ftr xmlns:wpc="http://schemas.microsoft.com/office/word/2010/wordprocessingCanvas" xmlns:mc="http://schemas.openxmlformats.org/markup-compatibility/2006" xmlns:o="urn:schemas-microsoft-com:office:office" xmlns:r="http://schemas.openxmlformats.org/officeDocument/2006/relationships" xmlns:m="http://schemas.openxmlformats.org/officeDocument/2006/math" xmlns:v="urn:schemas-microsoft-com:vml" xmlns:wp14="http://schemas.microsoft.com/office/word/2010/wordprocessingDrawing" xmlns:wp="http://schemas.openxmlformats.org/drawingml/2006/wordprocessingDrawing" xmlns:w10="urn:schemas-microsoft-com:office:word" xmlns:w="http://schemas.openxmlformats.org/wordprocessingml/2006/main" xmlns:w14="http://schemas.microsoft.com/office/word/2010/wordml" xmlns:w15="http://schemas.microsoft.com/office/word/2012/wordml" xmlns:wpg="http://schemas.microsoft.com/office/word/2010/wordprocessingGroup" xmlns:wpi="http://schemas.microsoft.com/office/word/2010/wordprocessingInk" xmlns:wne="http://schemas.microsoft.com/office/word/2006/wordml" xmlns:wps="http://schemas.microsoft.com/office/word/2010/wordprocessingShape" mc:Ignorable="w14 w15 wp14">
+<w:ftr xmlns:wpc="http://schemas.microsoft.com/office/word/2010/wordprocessingCanvas" xmlns:mc="http://schemas.openxmlformats.org/markup-compatibility/2006" xmlns:o="urn:schemas-microsoft-com:office:office" xmlns:r="http://schemas.openxmlformats.org/officeDocument/2006/relationships" xmlns:m="http://schemas.openxmlformats.org/officeDocument/2006/math" xmlns:v="urn:schemas-microsoft-com:vml" xmlns:wp14="http://schemas.microsoft.com/office/word/2010/wordprocessingDrawing" xmlns:wp="http://schemas.openxmlformats.org/drawingml/2006/wordprocessingDrawing" xmlns:w10="urn:schemas-microsoft-com:office:word" xmlns:w="http://schemas.openxmlformats.org/wordprocessingml/2006/main" xmlns:w14="http://schemas.microsoft.com/office/word/2010/wordml" xmlns:wpg="http://schemas.microsoft.com/office/word/2010/wordprocessingGroup" xmlns:wpi="http://schemas.microsoft.com/office/word/2010/wordprocessingInk" xmlns:wne="http://schemas.microsoft.com/office/word/2006/wordml" xmlns:wps="http://schemas.microsoft.com/office/word/2010/wordprocessingShape" mc:Ignorable="w14 wp14">
   <w:p>
     <w:pPr>
       <w:pStyle w:val="Fuzeile"/>
@@ -33973,7 +33852,7 @@
 </file>
 
 <file path=word/footnotes.xml><?xml version="1.0" encoding="utf-8"?>
-<w:footnotes xmlns:wpc="http://schemas.microsoft.com/office/word/2010/wordprocessingCanvas" xmlns:mc="http://schemas.openxmlformats.org/markup-compatibility/2006" xmlns:o="urn:schemas-microsoft-com:office:office" xmlns:r="http://schemas.openxmlformats.org/officeDocument/2006/relationships" xmlns:m="http://schemas.openxmlformats.org/officeDocument/2006/math" xmlns:v="urn:schemas-microsoft-com:vml" xmlns:wp14="http://schemas.microsoft.com/office/word/2010/wordprocessingDrawing" xmlns:wp="http://schemas.openxmlformats.org/drawingml/2006/wordprocessingDrawing" xmlns:w10="urn:schemas-microsoft-com:office:word" xmlns:w="http://schemas.openxmlformats.org/wordprocessingml/2006/main" xmlns:w14="http://schemas.microsoft.com/office/word/2010/wordml" xmlns:w15="http://schemas.microsoft.com/office/word/2012/wordml" xmlns:wpg="http://schemas.microsoft.com/office/word/2010/wordprocessingGroup" xmlns:wpi="http://schemas.microsoft.com/office/word/2010/wordprocessingInk" xmlns:wne="http://schemas.microsoft.com/office/word/2006/wordml" xmlns:wps="http://schemas.microsoft.com/office/word/2010/wordprocessingShape" mc:Ignorable="w14 w15 wp14">
+<w:footnotes xmlns:wpc="http://schemas.microsoft.com/office/word/2010/wordprocessingCanvas" xmlns:mc="http://schemas.openxmlformats.org/markup-compatibility/2006" xmlns:o="urn:schemas-microsoft-com:office:office" xmlns:r="http://schemas.openxmlformats.org/officeDocument/2006/relationships" xmlns:m="http://schemas.openxmlformats.org/officeDocument/2006/math" xmlns:v="urn:schemas-microsoft-com:vml" xmlns:wp14="http://schemas.microsoft.com/office/word/2010/wordprocessingDrawing" xmlns:wp="http://schemas.openxmlformats.org/drawingml/2006/wordprocessingDrawing" xmlns:w10="urn:schemas-microsoft-com:office:word" xmlns:w="http://schemas.openxmlformats.org/wordprocessingml/2006/main" xmlns:w14="http://schemas.microsoft.com/office/word/2010/wordml" xmlns:wpg="http://schemas.microsoft.com/office/word/2010/wordprocessingGroup" xmlns:wpi="http://schemas.microsoft.com/office/word/2010/wordprocessingInk" xmlns:wne="http://schemas.microsoft.com/office/word/2006/wordml" xmlns:wps="http://schemas.microsoft.com/office/word/2010/wordprocessingShape" mc:Ignorable="w14 wp14">
   <w:footnote w:type="separator" w:id="-1">
     <w:p>
       <w:r>
@@ -33992,7 +33871,7 @@
 </file>
 
 <file path=word/header1.xml><?xml version="1.0" encoding="utf-8"?>
-<w:hdr xmlns:wpc="http://schemas.microsoft.com/office/word/2010/wordprocessingCanvas" xmlns:mc="http://schemas.openxmlformats.org/markup-compatibility/2006" xmlns:o="urn:schemas-microsoft-com:office:office" xmlns:r="http://schemas.openxmlformats.org/officeDocument/2006/relationships" xmlns:m="http://schemas.openxmlformats.org/officeDocument/2006/math" xmlns:v="urn:schemas-microsoft-com:vml" xmlns:wp14="http://schemas.microsoft.com/office/word/2010/wordprocessingDrawing" xmlns:wp="http://schemas.openxmlformats.org/drawingml/2006/wordprocessingDrawing" xmlns:w10="urn:schemas-microsoft-com:office:word" xmlns:w="http://schemas.openxmlformats.org/wordprocessingml/2006/main" xmlns:w14="http://schemas.microsoft.com/office/word/2010/wordml" xmlns:w15="http://schemas.microsoft.com/office/word/2012/wordml" xmlns:wpg="http://schemas.microsoft.com/office/word/2010/wordprocessingGroup" xmlns:wpi="http://schemas.microsoft.com/office/word/2010/wordprocessingInk" xmlns:wne="http://schemas.microsoft.com/office/word/2006/wordml" xmlns:wps="http://schemas.microsoft.com/office/word/2010/wordprocessingShape" mc:Ignorable="w14 w15 wp14">
+<w:hdr xmlns:wpc="http://schemas.microsoft.com/office/word/2010/wordprocessingCanvas" xmlns:mc="http://schemas.openxmlformats.org/markup-compatibility/2006" xmlns:o="urn:schemas-microsoft-com:office:office" xmlns:r="http://schemas.openxmlformats.org/officeDocument/2006/relationships" xmlns:m="http://schemas.openxmlformats.org/officeDocument/2006/math" xmlns:v="urn:schemas-microsoft-com:vml" xmlns:wp14="http://schemas.microsoft.com/office/word/2010/wordprocessingDrawing" xmlns:wp="http://schemas.openxmlformats.org/drawingml/2006/wordprocessingDrawing" xmlns:w10="urn:schemas-microsoft-com:office:word" xmlns:w="http://schemas.openxmlformats.org/wordprocessingml/2006/main" xmlns:w14="http://schemas.microsoft.com/office/word/2010/wordml" xmlns:wpg="http://schemas.microsoft.com/office/word/2010/wordprocessingGroup" xmlns:wpi="http://schemas.microsoft.com/office/word/2010/wordprocessingInk" xmlns:wne="http://schemas.microsoft.com/office/word/2006/wordml" xmlns:wps="http://schemas.microsoft.com/office/word/2010/wordprocessingShape" mc:Ignorable="w14 wp14">
   <w:p>
     <w:pPr>
       <w:pStyle w:val="Kopfzeile"/>
@@ -34042,7 +33921,7 @@
         <w:color w:val="FF0000"/>
         <w:sz w:val="32"/>
       </w:rPr>
-      <w:t>S</w:t>
+      <w:t>T</w:t>
     </w:r>
     <w:r>
       <w:rPr>
@@ -34062,7 +33941,7 @@
 </file>
 
 <file path=word/header2.xml><?xml version="1.0" encoding="utf-8"?>
-<w:hdr xmlns:wpc="http://schemas.microsoft.com/office/word/2010/wordprocessingCanvas" xmlns:mc="http://schemas.openxmlformats.org/markup-compatibility/2006" xmlns:o="urn:schemas-microsoft-com:office:office" xmlns:r="http://schemas.openxmlformats.org/officeDocument/2006/relationships" xmlns:m="http://schemas.openxmlformats.org/officeDocument/2006/math" xmlns:v="urn:schemas-microsoft-com:vml" xmlns:wp14="http://schemas.microsoft.com/office/word/2010/wordprocessingDrawing" xmlns:wp="http://schemas.openxmlformats.org/drawingml/2006/wordprocessingDrawing" xmlns:w10="urn:schemas-microsoft-com:office:word" xmlns:w="http://schemas.openxmlformats.org/wordprocessingml/2006/main" xmlns:w14="http://schemas.microsoft.com/office/word/2010/wordml" xmlns:w15="http://schemas.microsoft.com/office/word/2012/wordml" xmlns:wpg="http://schemas.microsoft.com/office/word/2010/wordprocessingGroup" xmlns:wpi="http://schemas.microsoft.com/office/word/2010/wordprocessingInk" xmlns:wne="http://schemas.microsoft.com/office/word/2006/wordml" xmlns:wps="http://schemas.microsoft.com/office/word/2010/wordprocessingShape" mc:Ignorable="w14 w15 wp14">
+<w:hdr xmlns:wpc="http://schemas.microsoft.com/office/word/2010/wordprocessingCanvas" xmlns:mc="http://schemas.openxmlformats.org/markup-compatibility/2006" xmlns:o="urn:schemas-microsoft-com:office:office" xmlns:r="http://schemas.openxmlformats.org/officeDocument/2006/relationships" xmlns:m="http://schemas.openxmlformats.org/officeDocument/2006/math" xmlns:v="urn:schemas-microsoft-com:vml" xmlns:wp14="http://schemas.microsoft.com/office/word/2010/wordprocessingDrawing" xmlns:wp="http://schemas.openxmlformats.org/drawingml/2006/wordprocessingDrawing" xmlns:w10="urn:schemas-microsoft-com:office:word" xmlns:w="http://schemas.openxmlformats.org/wordprocessingml/2006/main" xmlns:w14="http://schemas.microsoft.com/office/word/2010/wordml" xmlns:wpg="http://schemas.microsoft.com/office/word/2010/wordprocessingGroup" xmlns:wpi="http://schemas.microsoft.com/office/word/2010/wordprocessingInk" xmlns:wne="http://schemas.microsoft.com/office/word/2006/wordml" xmlns:wps="http://schemas.microsoft.com/office/word/2010/wordprocessingShape" mc:Ignorable="w14 wp14">
   <w:p>
     <w:pPr>
       <w:pStyle w:val="Kopfzeile"/>
@@ -34080,7 +33959,7 @@
 </file>
 
 <file path=word/styles.xml><?xml version="1.0" encoding="utf-8"?>
-<w:styles xmlns:mc="http://schemas.openxmlformats.org/markup-compatibility/2006" xmlns:r="http://schemas.openxmlformats.org/officeDocument/2006/relationships" xmlns:w="http://schemas.openxmlformats.org/wordprocessingml/2006/main" xmlns:w14="http://schemas.microsoft.com/office/word/2010/wordml" xmlns:w15="http://schemas.microsoft.com/office/word/2012/wordml" mc:Ignorable="w14 w15">
+<w:styles xmlns:mc="http://schemas.openxmlformats.org/markup-compatibility/2006" xmlns:r="http://schemas.openxmlformats.org/officeDocument/2006/relationships" xmlns:w="http://schemas.openxmlformats.org/wordprocessingml/2006/main" xmlns:w14="http://schemas.microsoft.com/office/word/2010/wordml" mc:Ignorable="w14">
   <w:docDefaults>
     <w:rPrDefault>
       <w:rPr>
@@ -34090,378 +33969,144 @@
     </w:rPrDefault>
     <w:pPrDefault/>
   </w:docDefaults>
-  <w:latentStyles w:defLockedState="0" w:defUIPriority="99" w:defSemiHidden="0" w:defUnhideWhenUsed="0" w:defQFormat="0" w:count="371">
-    <w:lsdException w:name="Normal" w:uiPriority="0" w:qFormat="1"/>
-    <w:lsdException w:name="heading 1" w:uiPriority="9" w:qFormat="1"/>
-    <w:lsdException w:name="heading 2" w:semiHidden="1" w:uiPriority="9" w:unhideWhenUsed="1" w:qFormat="1"/>
-    <w:lsdException w:name="heading 3" w:semiHidden="1" w:uiPriority="9" w:unhideWhenUsed="1" w:qFormat="1"/>
-    <w:lsdException w:name="heading 4" w:semiHidden="1" w:uiPriority="9" w:unhideWhenUsed="1" w:qFormat="1"/>
-    <w:lsdException w:name="heading 5" w:semiHidden="1" w:uiPriority="9" w:unhideWhenUsed="1" w:qFormat="1"/>
-    <w:lsdException w:name="heading 6" w:semiHidden="1" w:uiPriority="9" w:unhideWhenUsed="1" w:qFormat="1"/>
-    <w:lsdException w:name="heading 7" w:semiHidden="1" w:uiPriority="9" w:unhideWhenUsed="1" w:qFormat="1"/>
-    <w:lsdException w:name="heading 8" w:semiHidden="1" w:uiPriority="9" w:unhideWhenUsed="1" w:qFormat="1"/>
-    <w:lsdException w:name="heading 9" w:semiHidden="1" w:uiPriority="9" w:unhideWhenUsed="1" w:qFormat="1"/>
-    <w:lsdException w:name="index 1" w:semiHidden="1" w:unhideWhenUsed="1"/>
-    <w:lsdException w:name="index 2" w:semiHidden="1" w:unhideWhenUsed="1"/>
-    <w:lsdException w:name="index 3" w:semiHidden="1" w:unhideWhenUsed="1"/>
-    <w:lsdException w:name="index 4" w:semiHidden="1" w:unhideWhenUsed="1"/>
-    <w:lsdException w:name="index 5" w:semiHidden="1" w:unhideWhenUsed="1"/>
-    <w:lsdException w:name="index 6" w:semiHidden="1" w:unhideWhenUsed="1"/>
-    <w:lsdException w:name="index 7" w:semiHidden="1" w:unhideWhenUsed="1"/>
-    <w:lsdException w:name="index 8" w:semiHidden="1" w:unhideWhenUsed="1"/>
-    <w:lsdException w:name="index 9" w:semiHidden="1" w:unhideWhenUsed="1"/>
-    <w:lsdException w:name="toc 1" w:semiHidden="1" w:uiPriority="39" w:unhideWhenUsed="1"/>
-    <w:lsdException w:name="toc 2" w:semiHidden="1" w:uiPriority="39" w:unhideWhenUsed="1"/>
-    <w:lsdException w:name="toc 3" w:semiHidden="1" w:uiPriority="39" w:unhideWhenUsed="1"/>
-    <w:lsdException w:name="toc 4" w:semiHidden="1" w:uiPriority="39" w:unhideWhenUsed="1"/>
-    <w:lsdException w:name="toc 5" w:semiHidden="1" w:uiPriority="39" w:unhideWhenUsed="1"/>
-    <w:lsdException w:name="toc 6" w:semiHidden="1" w:uiPriority="39" w:unhideWhenUsed="1"/>
-    <w:lsdException w:name="toc 7" w:semiHidden="1" w:uiPriority="39" w:unhideWhenUsed="1"/>
-    <w:lsdException w:name="toc 8" w:semiHidden="1" w:uiPriority="39" w:unhideWhenUsed="1"/>
-    <w:lsdException w:name="toc 9" w:semiHidden="1" w:uiPriority="39" w:unhideWhenUsed="1"/>
-    <w:lsdException w:name="Normal Indent" w:semiHidden="1" w:unhideWhenUsed="1"/>
-    <w:lsdException w:name="footnote text" w:semiHidden="1" w:unhideWhenUsed="1"/>
-    <w:lsdException w:name="annotation text" w:semiHidden="1" w:unhideWhenUsed="1"/>
-    <w:lsdException w:name="header" w:semiHidden="1" w:unhideWhenUsed="1"/>
-    <w:lsdException w:name="footer" w:semiHidden="1" w:unhideWhenUsed="1"/>
-    <w:lsdException w:name="index heading" w:semiHidden="1" w:unhideWhenUsed="1"/>
-    <w:lsdException w:name="caption" w:semiHidden="1" w:uiPriority="35" w:unhideWhenUsed="1" w:qFormat="1"/>
-    <w:lsdException w:name="table of figures" w:semiHidden="1" w:unhideWhenUsed="1"/>
-    <w:lsdException w:name="envelope address" w:semiHidden="1" w:unhideWhenUsed="1"/>
-    <w:lsdException w:name="envelope return" w:semiHidden="1" w:unhideWhenUsed="1"/>
-    <w:lsdException w:name="footnote reference" w:semiHidden="1" w:unhideWhenUsed="1"/>
-    <w:lsdException w:name="annotation reference" w:semiHidden="1" w:unhideWhenUsed="1"/>
-    <w:lsdException w:name="line number" w:semiHidden="1" w:unhideWhenUsed="1"/>
-    <w:lsdException w:name="page number" w:semiHidden="1" w:unhideWhenUsed="1"/>
-    <w:lsdException w:name="endnote reference" w:semiHidden="1" w:unhideWhenUsed="1"/>
-    <w:lsdException w:name="endnote text" w:semiHidden="1" w:unhideWhenUsed="1"/>
-    <w:lsdException w:name="table of authorities" w:semiHidden="1" w:unhideWhenUsed="1"/>
-    <w:lsdException w:name="macro" w:semiHidden="1" w:unhideWhenUsed="1"/>
-    <w:lsdException w:name="toa heading" w:semiHidden="1" w:unhideWhenUsed="1"/>
-    <w:lsdException w:name="List" w:semiHidden="1" w:unhideWhenUsed="1"/>
-    <w:lsdException w:name="List Bullet" w:semiHidden="1" w:unhideWhenUsed="1"/>
-    <w:lsdException w:name="List Number" w:semiHidden="1" w:unhideWhenUsed="1"/>
-    <w:lsdException w:name="List 2" w:semiHidden="1" w:unhideWhenUsed="1"/>
-    <w:lsdException w:name="List 3" w:semiHidden="1" w:unhideWhenUsed="1"/>
-    <w:lsdException w:name="List 4" w:semiHidden="1" w:unhideWhenUsed="1"/>
-    <w:lsdException w:name="List 5" w:semiHidden="1" w:unhideWhenUsed="1"/>
-    <w:lsdException w:name="List Bullet 2" w:semiHidden="1" w:unhideWhenUsed="1"/>
-    <w:lsdException w:name="List Bullet 3" w:semiHidden="1" w:unhideWhenUsed="1"/>
-    <w:lsdException w:name="List Bullet 4" w:semiHidden="1" w:unhideWhenUsed="1"/>
-    <w:lsdException w:name="List Bullet 5" w:semiHidden="1" w:unhideWhenUsed="1"/>
-    <w:lsdException w:name="List Number 2" w:semiHidden="1" w:unhideWhenUsed="1"/>
-    <w:lsdException w:name="List Number 3" w:semiHidden="1" w:unhideWhenUsed="1"/>
-    <w:lsdException w:name="List Number 4" w:semiHidden="1" w:unhideWhenUsed="1"/>
-    <w:lsdException w:name="List Number 5" w:semiHidden="1" w:unhideWhenUsed="1"/>
-    <w:lsdException w:name="Title" w:uiPriority="10" w:qFormat="1"/>
-    <w:lsdException w:name="Closing" w:semiHidden="1" w:unhideWhenUsed="1"/>
-    <w:lsdException w:name="Signature" w:semiHidden="1" w:unhideWhenUsed="1"/>
-    <w:lsdException w:name="Default Paragraph Font" w:semiHidden="1" w:uiPriority="1" w:unhideWhenUsed="1"/>
-    <w:lsdException w:name="Body Text" w:semiHidden="1" w:unhideWhenUsed="1"/>
-    <w:lsdException w:name="Body Text Indent" w:semiHidden="1" w:unhideWhenUsed="1"/>
-    <w:lsdException w:name="List Continue" w:semiHidden="1" w:unhideWhenUsed="1"/>
-    <w:lsdException w:name="List Continue 2" w:semiHidden="1" w:unhideWhenUsed="1"/>
-    <w:lsdException w:name="List Continue 3" w:semiHidden="1" w:unhideWhenUsed="1"/>
-    <w:lsdException w:name="List Continue 4" w:semiHidden="1" w:unhideWhenUsed="1"/>
-    <w:lsdException w:name="List Continue 5" w:semiHidden="1" w:unhideWhenUsed="1"/>
-    <w:lsdException w:name="Message Header" w:semiHidden="1" w:unhideWhenUsed="1"/>
-    <w:lsdException w:name="Subtitle" w:uiPriority="11" w:qFormat="1"/>
-    <w:lsdException w:name="Salutation" w:semiHidden="1" w:unhideWhenUsed="1"/>
-    <w:lsdException w:name="Date" w:semiHidden="1" w:unhideWhenUsed="1"/>
-    <w:lsdException w:name="Body Text First Indent" w:semiHidden="1" w:unhideWhenUsed="1"/>
-    <w:lsdException w:name="Body Text First Indent 2" w:semiHidden="1" w:unhideWhenUsed="1"/>
-    <w:lsdException w:name="Note Heading" w:semiHidden="1" w:unhideWhenUsed="1"/>
-    <w:lsdException w:name="Body Text 2" w:semiHidden="1" w:unhideWhenUsed="1"/>
-    <w:lsdException w:name="Body Text 3" w:semiHidden="1" w:unhideWhenUsed="1"/>
-    <w:lsdException w:name="Body Text Indent 2" w:semiHidden="1" w:unhideWhenUsed="1"/>
-    <w:lsdException w:name="Body Text Indent 3" w:semiHidden="1" w:unhideWhenUsed="1"/>
-    <w:lsdException w:name="Block Text" w:semiHidden="1" w:unhideWhenUsed="1"/>
-    <w:lsdException w:name="Hyperlink" w:semiHidden="1" w:unhideWhenUsed="1"/>
-    <w:lsdException w:name="FollowedHyperlink" w:semiHidden="1" w:unhideWhenUsed="1"/>
-    <w:lsdException w:name="Strong" w:uiPriority="22" w:qFormat="1"/>
-    <w:lsdException w:name="Emphasis" w:uiPriority="20" w:qFormat="1"/>
-    <w:lsdException w:name="Document Map" w:semiHidden="1" w:unhideWhenUsed="1"/>
-    <w:lsdException w:name="Plain Text" w:semiHidden="1" w:unhideWhenUsed="1"/>
-    <w:lsdException w:name="E-mail Signature" w:semiHidden="1" w:unhideWhenUsed="1"/>
-    <w:lsdException w:name="HTML Top of Form" w:semiHidden="1" w:unhideWhenUsed="1"/>
-    <w:lsdException w:name="HTML Bottom of Form" w:semiHidden="1" w:unhideWhenUsed="1"/>
-    <w:lsdException w:name="Normal (Web)" w:semiHidden="1" w:unhideWhenUsed="1"/>
-    <w:lsdException w:name="HTML Acronym" w:semiHidden="1" w:unhideWhenUsed="1"/>
-    <w:lsdException w:name="HTML Address" w:semiHidden="1" w:unhideWhenUsed="1"/>
-    <w:lsdException w:name="HTML Cite" w:semiHidden="1" w:unhideWhenUsed="1"/>
-    <w:lsdException w:name="HTML Code" w:semiHidden="1" w:unhideWhenUsed="1"/>
-    <w:lsdException w:name="HTML Definition" w:semiHidden="1" w:unhideWhenUsed="1"/>
-    <w:lsdException w:name="HTML Keyboard" w:semiHidden="1" w:unhideWhenUsed="1"/>
-    <w:lsdException w:name="HTML Preformatted" w:semiHidden="1" w:unhideWhenUsed="1"/>
-    <w:lsdException w:name="HTML Sample" w:semiHidden="1" w:unhideWhenUsed="1"/>
-    <w:lsdException w:name="HTML Typewriter" w:semiHidden="1" w:unhideWhenUsed="1"/>
-    <w:lsdException w:name="HTML Variable" w:semiHidden="1" w:unhideWhenUsed="1"/>
-    <w:lsdException w:name="Normal Table" w:semiHidden="1" w:unhideWhenUsed="1"/>
-    <w:lsdException w:name="annotation subject" w:semiHidden="1" w:unhideWhenUsed="1"/>
-    <w:lsdException w:name="No List" w:semiHidden="1" w:unhideWhenUsed="1"/>
-    <w:lsdException w:name="Outline List 1" w:semiHidden="1" w:unhideWhenUsed="1"/>
-    <w:lsdException w:name="Outline List 2" w:semiHidden="1" w:unhideWhenUsed="1"/>
-    <w:lsdException w:name="Outline List 3" w:semiHidden="1" w:unhideWhenUsed="1"/>
-    <w:lsdException w:name="Table Simple 1" w:semiHidden="1" w:unhideWhenUsed="1"/>
-    <w:lsdException w:name="Table Simple 2" w:semiHidden="1" w:unhideWhenUsed="1"/>
-    <w:lsdException w:name="Table Simple 3" w:semiHidden="1" w:unhideWhenUsed="1"/>
-    <w:lsdException w:name="Table Classic 1" w:semiHidden="1" w:unhideWhenUsed="1"/>
-    <w:lsdException w:name="Table Classic 2" w:semiHidden="1" w:unhideWhenUsed="1"/>
-    <w:lsdException w:name="Table Classic 3" w:semiHidden="1" w:unhideWhenUsed="1"/>
-    <w:lsdException w:name="Table Classic 4" w:semiHidden="1" w:unhideWhenUsed="1"/>
-    <w:lsdException w:name="Table Colorful 1" w:semiHidden="1" w:unhideWhenUsed="1"/>
-    <w:lsdException w:name="Table Colorful 2" w:semiHidden="1" w:unhideWhenUsed="1"/>
-    <w:lsdException w:name="Table Colorful 3" w:semiHidden="1" w:unhideWhenUsed="1"/>
-    <w:lsdException w:name="Table Columns 1" w:semiHidden="1" w:unhideWhenUsed="1"/>
-    <w:lsdException w:name="Table Columns 2" w:semiHidden="1" w:unhideWhenUsed="1"/>
-    <w:lsdException w:name="Table Columns 3" w:semiHidden="1" w:unhideWhenUsed="1"/>
-    <w:lsdException w:name="Table Columns 4" w:semiHidden="1" w:unhideWhenUsed="1"/>
-    <w:lsdException w:name="Table Columns 5" w:semiHidden="1" w:unhideWhenUsed="1"/>
-    <w:lsdException w:name="Table Grid 1" w:semiHidden="1" w:unhideWhenUsed="1"/>
-    <w:lsdException w:name="Table Grid 2" w:semiHidden="1" w:unhideWhenUsed="1"/>
-    <w:lsdException w:name="Table Grid 3" w:semiHidden="1" w:unhideWhenUsed="1"/>
-    <w:lsdException w:name="Table Grid 4" w:semiHidden="1" w:unhideWhenUsed="1"/>
-    <w:lsdException w:name="Table Grid 5" w:semiHidden="1" w:unhideWhenUsed="1"/>
-    <w:lsdException w:name="Table Grid 6" w:semiHidden="1" w:unhideWhenUsed="1"/>
-    <w:lsdException w:name="Table Grid 7" w:semiHidden="1" w:unhideWhenUsed="1"/>
-    <w:lsdException w:name="Table Grid 8" w:semiHidden="1" w:unhideWhenUsed="1"/>
-    <w:lsdException w:name="Table List 1" w:semiHidden="1" w:unhideWhenUsed="1"/>
-    <w:lsdException w:name="Table List 2" w:semiHidden="1" w:unhideWhenUsed="1"/>
-    <w:lsdException w:name="Table List 3" w:semiHidden="1" w:unhideWhenUsed="1"/>
-    <w:lsdException w:name="Table List 4" w:semiHidden="1" w:unhideWhenUsed="1"/>
-    <w:lsdException w:name="Table List 5" w:semiHidden="1" w:unhideWhenUsed="1"/>
-    <w:lsdException w:name="Table List 6" w:semiHidden="1" w:unhideWhenUsed="1"/>
-    <w:lsdException w:name="Table List 7" w:semiHidden="1" w:unhideWhenUsed="1"/>
-    <w:lsdException w:name="Table List 8" w:semiHidden="1" w:unhideWhenUsed="1"/>
-    <w:lsdException w:name="Table 3D effects 1" w:semiHidden="1" w:unhideWhenUsed="1"/>
-    <w:lsdException w:name="Table 3D effects 2" w:semiHidden="1" w:unhideWhenUsed="1"/>
-    <w:lsdException w:name="Table 3D effects 3" w:semiHidden="1" w:unhideWhenUsed="1"/>
-    <w:lsdException w:name="Table Contemporary" w:semiHidden="1" w:unhideWhenUsed="1"/>
-    <w:lsdException w:name="Table Elegant" w:semiHidden="1" w:unhideWhenUsed="1"/>
-    <w:lsdException w:name="Table Professional" w:semiHidden="1" w:unhideWhenUsed="1"/>
-    <w:lsdException w:name="Table Subtle 1" w:semiHidden="1" w:unhideWhenUsed="1"/>
-    <w:lsdException w:name="Table Subtle 2" w:semiHidden="1" w:unhideWhenUsed="1"/>
-    <w:lsdException w:name="Table Web 1" w:semiHidden="1" w:unhideWhenUsed="1"/>
-    <w:lsdException w:name="Table Web 2" w:semiHidden="1" w:unhideWhenUsed="1"/>
-    <w:lsdException w:name="Table Web 3" w:semiHidden="1" w:unhideWhenUsed="1"/>
-    <w:lsdException w:name="Balloon Text" w:semiHidden="1" w:unhideWhenUsed="1"/>
-    <w:lsdException w:name="Table Grid" w:uiPriority="59"/>
-    <w:lsdException w:name="Table Theme" w:semiHidden="1" w:unhideWhenUsed="1"/>
-    <w:lsdException w:name="Placeholder Text" w:semiHidden="1"/>
-    <w:lsdException w:name="No Spacing" w:uiPriority="1" w:qFormat="1"/>
-    <w:lsdException w:name="Light Shading" w:uiPriority="60"/>
-    <w:lsdException w:name="Light List" w:uiPriority="61"/>
-    <w:lsdException w:name="Light Grid" w:uiPriority="62"/>
-    <w:lsdException w:name="Medium Shading 1" w:uiPriority="63"/>
-    <w:lsdException w:name="Medium Shading 2" w:uiPriority="64"/>
-    <w:lsdException w:name="Medium List 1" w:uiPriority="65"/>
-    <w:lsdException w:name="Medium List 2" w:uiPriority="66"/>
-    <w:lsdException w:name="Medium Grid 1" w:uiPriority="67"/>
-    <w:lsdException w:name="Medium Grid 2" w:uiPriority="68"/>
-    <w:lsdException w:name="Medium Grid 3" w:uiPriority="69"/>
-    <w:lsdException w:name="Dark List" w:uiPriority="70"/>
-    <w:lsdException w:name="Colorful Shading" w:uiPriority="71"/>
-    <w:lsdException w:name="Colorful List" w:uiPriority="72"/>
-    <w:lsdException w:name="Colorful Grid" w:uiPriority="73"/>
-    <w:lsdException w:name="Light Shading Accent 1" w:uiPriority="60"/>
-    <w:lsdException w:name="Light List Accent 1" w:uiPriority="61"/>
-    <w:lsdException w:name="Light Grid Accent 1" w:uiPriority="62"/>
-    <w:lsdException w:name="Medium Shading 1 Accent 1" w:uiPriority="63"/>
-    <w:lsdException w:name="Medium Shading 2 Accent 1" w:uiPriority="64"/>
-    <w:lsdException w:name="Medium List 1 Accent 1" w:uiPriority="65"/>
-    <w:lsdException w:name="Revision" w:semiHidden="1"/>
-    <w:lsdException w:name="List Paragraph" w:uiPriority="34" w:qFormat="1"/>
-    <w:lsdException w:name="Quote" w:uiPriority="29" w:qFormat="1"/>
-    <w:lsdException w:name="Intense Quote" w:uiPriority="30" w:qFormat="1"/>
-    <w:lsdException w:name="Medium List 2 Accent 1" w:uiPriority="66"/>
-    <w:lsdException w:name="Medium Grid 1 Accent 1" w:uiPriority="67"/>
-    <w:lsdException w:name="Medium Grid 2 Accent 1" w:uiPriority="68"/>
-    <w:lsdException w:name="Medium Grid 3 Accent 1" w:uiPriority="69"/>
-    <w:lsdException w:name="Dark List Accent 1" w:uiPriority="70"/>
-    <w:lsdException w:name="Colorful Shading Accent 1" w:uiPriority="71"/>
-    <w:lsdException w:name="Colorful List Accent 1" w:uiPriority="72"/>
-    <w:lsdException w:name="Colorful Grid Accent 1" w:uiPriority="73"/>
-    <w:lsdException w:name="Light Shading Accent 2" w:uiPriority="60"/>
-    <w:lsdException w:name="Light List Accent 2" w:uiPriority="61"/>
-    <w:lsdException w:name="Light Grid Accent 2" w:uiPriority="62"/>
-    <w:lsdException w:name="Medium Shading 1 Accent 2" w:uiPriority="63"/>
-    <w:lsdException w:name="Medium Shading 2 Accent 2" w:uiPriority="64"/>
-    <w:lsdException w:name="Medium List 1 Accent 2" w:uiPriority="65"/>
-    <w:lsdException w:name="Medium List 2 Accent 2" w:uiPriority="66"/>
-    <w:lsdException w:name="Medium Grid 1 Accent 2" w:uiPriority="67"/>
-    <w:lsdException w:name="Medium Grid 2 Accent 2" w:uiPriority="68"/>
-    <w:lsdException w:name="Medium Grid 3 Accent 2" w:uiPriority="69"/>
-    <w:lsdException w:name="Dark List Accent 2" w:uiPriority="70"/>
-    <w:lsdException w:name="Colorful Shading Accent 2" w:uiPriority="71"/>
-    <w:lsdException w:name="Colorful List Accent 2" w:uiPriority="72"/>
-    <w:lsdException w:name="Colorful Grid Accent 2" w:uiPriority="73"/>
-    <w:lsdException w:name="Light Shading Accent 3" w:uiPriority="60"/>
-    <w:lsdException w:name="Light List Accent 3" w:uiPriority="61"/>
-    <w:lsdException w:name="Light Grid Accent 3" w:uiPriority="62"/>
-    <w:lsdException w:name="Medium Shading 1 Accent 3" w:uiPriority="63"/>
-    <w:lsdException w:name="Medium Shading 2 Accent 3" w:uiPriority="64"/>
-    <w:lsdException w:name="Medium List 1 Accent 3" w:uiPriority="65"/>
-    <w:lsdException w:name="Medium List 2 Accent 3" w:uiPriority="66"/>
-    <w:lsdException w:name="Medium Grid 1 Accent 3" w:uiPriority="67"/>
-    <w:lsdException w:name="Medium Grid 2 Accent 3" w:uiPriority="68"/>
-    <w:lsdException w:name="Medium Grid 3 Accent 3" w:uiPriority="69"/>
-    <w:lsdException w:name="Dark List Accent 3" w:uiPriority="70"/>
-    <w:lsdException w:name="Colorful Shading Accent 3" w:uiPriority="71"/>
-    <w:lsdException w:name="Colorful List Accent 3" w:uiPriority="72"/>
-    <w:lsdException w:name="Colorful Grid Accent 3" w:uiPriority="73"/>
-    <w:lsdException w:name="Light Shading Accent 4" w:uiPriority="60"/>
-    <w:lsdException w:name="Light List Accent 4" w:uiPriority="61"/>
-    <w:lsdException w:name="Light Grid Accent 4" w:uiPriority="62"/>
-    <w:lsdException w:name="Medium Shading 1 Accent 4" w:uiPriority="63"/>
-    <w:lsdException w:name="Medium Shading 2 Accent 4" w:uiPriority="64"/>
-    <w:lsdException w:name="Medium List 1 Accent 4" w:uiPriority="65"/>
-    <w:lsdException w:name="Medium List 2 Accent 4" w:uiPriority="66"/>
-    <w:lsdException w:name="Medium Grid 1 Accent 4" w:uiPriority="67"/>
-    <w:lsdException w:name="Medium Grid 2 Accent 4" w:uiPriority="68"/>
-    <w:lsdException w:name="Medium Grid 3 Accent 4" w:uiPriority="69"/>
-    <w:lsdException w:name="Dark List Accent 4" w:uiPriority="70"/>
-    <w:lsdException w:name="Colorful Shading Accent 4" w:uiPriority="71"/>
-    <w:lsdException w:name="Colorful List Accent 4" w:uiPriority="72"/>
-    <w:lsdException w:name="Colorful Grid Accent 4" w:uiPriority="73"/>
-    <w:lsdException w:name="Light Shading Accent 5" w:uiPriority="60"/>
-    <w:lsdException w:name="Light List Accent 5" w:uiPriority="61"/>
-    <w:lsdException w:name="Light Grid Accent 5" w:uiPriority="62"/>
-    <w:lsdException w:name="Medium Shading 1 Accent 5" w:uiPriority="63"/>
-    <w:lsdException w:name="Medium Shading 2 Accent 5" w:uiPriority="64"/>
-    <w:lsdException w:name="Medium List 1 Accent 5" w:uiPriority="65"/>
-    <w:lsdException w:name="Medium List 2 Accent 5" w:uiPriority="66"/>
-    <w:lsdException w:name="Medium Grid 1 Accent 5" w:uiPriority="67"/>
-    <w:lsdException w:name="Medium Grid 2 Accent 5" w:uiPriority="68"/>
-    <w:lsdException w:name="Medium Grid 3 Accent 5" w:uiPriority="69"/>
-    <w:lsdException w:name="Dark List Accent 5" w:uiPriority="70"/>
-    <w:lsdException w:name="Colorful Shading Accent 5" w:uiPriority="71"/>
-    <w:lsdException w:name="Colorful List Accent 5" w:uiPriority="72"/>
-    <w:lsdException w:name="Colorful Grid Accent 5" w:uiPriority="73"/>
-    <w:lsdException w:name="Light Shading Accent 6" w:uiPriority="60"/>
-    <w:lsdException w:name="Light List Accent 6" w:uiPriority="61"/>
-    <w:lsdException w:name="Light Grid Accent 6" w:uiPriority="62"/>
-    <w:lsdException w:name="Medium Shading 1 Accent 6" w:uiPriority="63"/>
-    <w:lsdException w:name="Medium Shading 2 Accent 6" w:uiPriority="64"/>
-    <w:lsdException w:name="Medium List 1 Accent 6" w:uiPriority="65"/>
-    <w:lsdException w:name="Medium List 2 Accent 6" w:uiPriority="66"/>
-    <w:lsdException w:name="Medium Grid 1 Accent 6" w:uiPriority="67"/>
-    <w:lsdException w:name="Medium Grid 2 Accent 6" w:uiPriority="68"/>
-    <w:lsdException w:name="Medium Grid 3 Accent 6" w:uiPriority="69"/>
-    <w:lsdException w:name="Dark List Accent 6" w:uiPriority="70"/>
-    <w:lsdException w:name="Colorful Shading Accent 6" w:uiPriority="71"/>
-    <w:lsdException w:name="Colorful List Accent 6" w:uiPriority="72"/>
-    <w:lsdException w:name="Colorful Grid Accent 6" w:uiPriority="73"/>
-    <w:lsdException w:name="Subtle Emphasis" w:uiPriority="19" w:qFormat="1"/>
-    <w:lsdException w:name="Intense Emphasis" w:uiPriority="21" w:qFormat="1"/>
-    <w:lsdException w:name="Subtle Reference" w:uiPriority="31" w:qFormat="1"/>
-    <w:lsdException w:name="Intense Reference" w:uiPriority="32" w:qFormat="1"/>
-    <w:lsdException w:name="Book Title" w:uiPriority="33" w:qFormat="1"/>
-    <w:lsdException w:name="Bibliography" w:semiHidden="1" w:uiPriority="37" w:unhideWhenUsed="1"/>
-    <w:lsdException w:name="TOC Heading" w:semiHidden="1" w:uiPriority="39" w:unhideWhenUsed="1" w:qFormat="1"/>
-    <w:lsdException w:name="Plain Table 1" w:uiPriority="41"/>
-    <w:lsdException w:name="Plain Table 2" w:uiPriority="42"/>
-    <w:lsdException w:name="Plain Table 3" w:uiPriority="43"/>
-    <w:lsdException w:name="Plain Table 4" w:uiPriority="44"/>
-    <w:lsdException w:name="Plain Table 5" w:uiPriority="45"/>
-    <w:lsdException w:name="Grid Table Light" w:uiPriority="40"/>
-    <w:lsdException w:name="Grid Table 1 Light" w:uiPriority="46"/>
-    <w:lsdException w:name="Grid Table 2" w:uiPriority="47"/>
-    <w:lsdException w:name="Grid Table 3" w:uiPriority="48"/>
-    <w:lsdException w:name="Grid Table 4" w:uiPriority="49"/>
-    <w:lsdException w:name="Grid Table 5 Dark" w:uiPriority="50"/>
-    <w:lsdException w:name="Grid Table 6 Colorful" w:uiPriority="51"/>
-    <w:lsdException w:name="Grid Table 7 Colorful" w:uiPriority="52"/>
-    <w:lsdException w:name="Grid Table 1 Light Accent 1" w:uiPriority="46"/>
-    <w:lsdException w:name="Grid Table 2 Accent 1" w:uiPriority="47"/>
-    <w:lsdException w:name="Grid Table 3 Accent 1" w:uiPriority="48"/>
-    <w:lsdException w:name="Grid Table 4 Accent 1" w:uiPriority="49"/>
-    <w:lsdException w:name="Grid Table 5 Dark Accent 1" w:uiPriority="50"/>
-    <w:lsdException w:name="Grid Table 6 Colorful Accent 1" w:uiPriority="51"/>
-    <w:lsdException w:name="Grid Table 7 Colorful Accent 1" w:uiPriority="52"/>
-    <w:lsdException w:name="Grid Table 1 Light Accent 2" w:uiPriority="46"/>
-    <w:lsdException w:name="Grid Table 2 Accent 2" w:uiPriority="47"/>
-    <w:lsdException w:name="Grid Table 3 Accent 2" w:uiPriority="48"/>
-    <w:lsdException w:name="Grid Table 4 Accent 2" w:uiPriority="49"/>
-    <w:lsdException w:name="Grid Table 5 Dark Accent 2" w:uiPriority="50"/>
-    <w:lsdException w:name="Grid Table 6 Colorful Accent 2" w:uiPriority="51"/>
-    <w:lsdException w:name="Grid Table 7 Colorful Accent 2" w:uiPriority="52"/>
-    <w:lsdException w:name="Grid Table 1 Light Accent 3" w:uiPriority="46"/>
-    <w:lsdException w:name="Grid Table 2 Accent 3" w:uiPriority="47"/>
-    <w:lsdException w:name="Grid Table 3 Accent 3" w:uiPriority="48"/>
-    <w:lsdException w:name="Grid Table 4 Accent 3" w:uiPriority="49"/>
-    <w:lsdException w:name="Grid Table 5 Dark Accent 3" w:uiPriority="50"/>
-    <w:lsdException w:name="Grid Table 6 Colorful Accent 3" w:uiPriority="51"/>
-    <w:lsdException w:name="Grid Table 7 Colorful Accent 3" w:uiPriority="52"/>
-    <w:lsdException w:name="Grid Table 1 Light Accent 4" w:uiPriority="46"/>
-    <w:lsdException w:name="Grid Table 2 Accent 4" w:uiPriority="47"/>
-    <w:lsdException w:name="Grid Table 3 Accent 4" w:uiPriority="48"/>
-    <w:lsdException w:name="Grid Table 4 Accent 4" w:uiPriority="49"/>
-    <w:lsdException w:name="Grid Table 5 Dark Accent 4" w:uiPriority="50"/>
-    <w:lsdException w:name="Grid Table 6 Colorful Accent 4" w:uiPriority="51"/>
-    <w:lsdException w:name="Grid Table 7 Colorful Accent 4" w:uiPriority="52"/>
-    <w:lsdException w:name="Grid Table 1 Light Accent 5" w:uiPriority="46"/>
-    <w:lsdException w:name="Grid Table 2 Accent 5" w:uiPriority="47"/>
-    <w:lsdException w:name="Grid Table 3 Accent 5" w:uiPriority="48"/>
-    <w:lsdException w:name="Grid Table 4 Accent 5" w:uiPriority="49"/>
-    <w:lsdException w:name="Grid Table 5 Dark Accent 5" w:uiPriority="50"/>
-    <w:lsdException w:name="Grid Table 6 Colorful Accent 5" w:uiPriority="51"/>
-    <w:lsdException w:name="Grid Table 7 Colorful Accent 5" w:uiPriority="52"/>
-    <w:lsdException w:name="Grid Table 1 Light Accent 6" w:uiPriority="46"/>
-    <w:lsdException w:name="Grid Table 2 Accent 6" w:uiPriority="47"/>
-    <w:lsdException w:name="Grid Table 3 Accent 6" w:uiPriority="48"/>
-    <w:lsdException w:name="Grid Table 4 Accent 6" w:uiPriority="49"/>
-    <w:lsdException w:name="Grid Table 5 Dark Accent 6" w:uiPriority="50"/>
-    <w:lsdException w:name="Grid Table 6 Colorful Accent 6" w:uiPriority="51"/>
-    <w:lsdException w:name="Grid Table 7 Colorful Accent 6" w:uiPriority="52"/>
-    <w:lsdException w:name="List Table 1 Light" w:uiPriority="46"/>
-    <w:lsdException w:name="List Table 2" w:uiPriority="47"/>
-    <w:lsdException w:name="List Table 3" w:uiPriority="48"/>
-    <w:lsdException w:name="List Table 4" w:uiPriority="49"/>
-    <w:lsdException w:name="List Table 5 Dark" w:uiPriority="50"/>
-    <w:lsdException w:name="List Table 6 Colorful" w:uiPriority="51"/>
-    <w:lsdException w:name="List Table 7 Colorful" w:uiPriority="52"/>
-    <w:lsdException w:name="List Table 1 Light Accent 1" w:uiPriority="46"/>
-    <w:lsdException w:name="List Table 2 Accent 1" w:uiPriority="47"/>
-    <w:lsdException w:name="List Table 3 Accent 1" w:uiPriority="48"/>
-    <w:lsdException w:name="List Table 4 Accent 1" w:uiPriority="49"/>
-    <w:lsdException w:name="List Table 5 Dark Accent 1" w:uiPriority="50"/>
-    <w:lsdException w:name="List Table 6 Colorful Accent 1" w:uiPriority="51"/>
-    <w:lsdException w:name="List Table 7 Colorful Accent 1" w:uiPriority="52"/>
-    <w:lsdException w:name="List Table 1 Light Accent 2" w:uiPriority="46"/>
-    <w:lsdException w:name="List Table 2 Accent 2" w:uiPriority="47"/>
-    <w:lsdException w:name="List Table 3 Accent 2" w:uiPriority="48"/>
-    <w:lsdException w:name="List Table 4 Accent 2" w:uiPriority="49"/>
-    <w:lsdException w:name="List Table 5 Dark Accent 2" w:uiPriority="50"/>
-    <w:lsdException w:name="List Table 6 Colorful Accent 2" w:uiPriority="51"/>
-    <w:lsdException w:name="List Table 7 Colorful Accent 2" w:uiPriority="52"/>
-    <w:lsdException w:name="List Table 1 Light Accent 3" w:uiPriority="46"/>
-    <w:lsdException w:name="List Table 2 Accent 3" w:uiPriority="47"/>
-    <w:lsdException w:name="List Table 3 Accent 3" w:uiPriority="48"/>
-    <w:lsdException w:name="List Table 4 Accent 3" w:uiPriority="49"/>
-    <w:lsdException w:name="List Table 5 Dark Accent 3" w:uiPriority="50"/>
-    <w:lsdException w:name="List Table 6 Colorful Accent 3" w:uiPriority="51"/>
-    <w:lsdException w:name="List Table 7 Colorful Accent 3" w:uiPriority="52"/>
-    <w:lsdException w:name="List Table 1 Light Accent 4" w:uiPriority="46"/>
-    <w:lsdException w:name="List Table 2 Accent 4" w:uiPriority="47"/>
-    <w:lsdException w:name="List Table 3 Accent 4" w:uiPriority="48"/>
-    <w:lsdException w:name="List Table 4 Accent 4" w:uiPriority="49"/>
-    <w:lsdException w:name="List Table 5 Dark Accent 4" w:uiPriority="50"/>
-    <w:lsdException w:name="List Table 6 Colorful Accent 4" w:uiPriority="51"/>
-    <w:lsdException w:name="List Table 7 Colorful Accent 4" w:uiPriority="52"/>
-    <w:lsdException w:name="List Table 1 Light Accent 5" w:uiPriority="46"/>
-    <w:lsdException w:name="List Table 2 Accent 5" w:uiPriority="47"/>
-    <w:lsdException w:name="List Table 3 Accent 5" w:uiPriority="48"/>
-    <w:lsdException w:name="List Table 4 Accent 5" w:uiPriority="49"/>
-    <w:lsdException w:name="List Table 5 Dark Accent 5" w:uiPriority="50"/>
-    <w:lsdException w:name="List Table 6 Colorful Accent 5" w:uiPriority="51"/>
-    <w:lsdException w:name="List Table 7 Colorful Accent 5" w:uiPriority="52"/>
-    <w:lsdException w:name="List Table 1 Light Accent 6" w:uiPriority="46"/>
-    <w:lsdException w:name="List Table 2 Accent 6" w:uiPriority="47"/>
-    <w:lsdException w:name="List Table 3 Accent 6" w:uiPriority="48"/>
-    <w:lsdException w:name="List Table 4 Accent 6" w:uiPriority="49"/>
-    <w:lsdException w:name="List Table 5 Dark Accent 6" w:uiPriority="50"/>
-    <w:lsdException w:name="List Table 6 Colorful Accent 6" w:uiPriority="51"/>
-    <w:lsdException w:name="List Table 7 Colorful Accent 6" w:uiPriority="52"/>
+  <w:latentStyles w:defLockedState="0" w:defUIPriority="99" w:defSemiHidden="1" w:defUnhideWhenUsed="1" w:defQFormat="0" w:count="267">
+    <w:lsdException w:name="Normal" w:semiHidden="0" w:uiPriority="0" w:unhideWhenUsed="0" w:qFormat="1"/>
+    <w:lsdException w:name="heading 1" w:semiHidden="0" w:uiPriority="9" w:unhideWhenUsed="0" w:qFormat="1"/>
+    <w:lsdException w:name="heading 2" w:uiPriority="9" w:qFormat="1"/>
+    <w:lsdException w:name="heading 3" w:uiPriority="9" w:qFormat="1"/>
+    <w:lsdException w:name="heading 4" w:uiPriority="9" w:qFormat="1"/>
+    <w:lsdException w:name="heading 5" w:uiPriority="9" w:qFormat="1"/>
+    <w:lsdException w:name="heading 6" w:uiPriority="9" w:qFormat="1"/>
+    <w:lsdException w:name="heading 7" w:uiPriority="9" w:qFormat="1"/>
+    <w:lsdException w:name="heading 8" w:uiPriority="9" w:qFormat="1"/>
+    <w:lsdException w:name="heading 9" w:uiPriority="9" w:qFormat="1"/>
+    <w:lsdException w:name="toc 1" w:uiPriority="39"/>
+    <w:lsdException w:name="toc 2" w:uiPriority="39"/>
+    <w:lsdException w:name="toc 3" w:uiPriority="39"/>
+    <w:lsdException w:name="toc 4" w:uiPriority="39"/>
+    <w:lsdException w:name="toc 5" w:uiPriority="39"/>
+    <w:lsdException w:name="toc 6" w:uiPriority="39"/>
+    <w:lsdException w:name="toc 7" w:uiPriority="39"/>
+    <w:lsdException w:name="toc 8" w:uiPriority="39"/>
+    <w:lsdException w:name="toc 9" w:uiPriority="39"/>
+    <w:lsdException w:name="caption" w:uiPriority="35" w:qFormat="1"/>
+    <w:lsdException w:name="Title" w:semiHidden="0" w:uiPriority="10" w:unhideWhenUsed="0" w:qFormat="1"/>
+    <w:lsdException w:name="Default Paragraph Font" w:uiPriority="1"/>
+    <w:lsdException w:name="Subtitle" w:semiHidden="0" w:uiPriority="11" w:unhideWhenUsed="0" w:qFormat="1"/>
+    <w:lsdException w:name="Strong" w:semiHidden="0" w:uiPriority="22" w:unhideWhenUsed="0" w:qFormat="1"/>
+    <w:lsdException w:name="Emphasis" w:semiHidden="0" w:uiPriority="20" w:unhideWhenUsed="0" w:qFormat="1"/>
+    <w:lsdException w:name="Table Grid" w:semiHidden="0" w:uiPriority="59" w:unhideWhenUsed="0"/>
+    <w:lsdException w:name="Placeholder Text" w:unhideWhenUsed="0"/>
+    <w:lsdException w:name="No Spacing" w:semiHidden="0" w:uiPriority="1" w:unhideWhenUsed="0" w:qFormat="1"/>
+    <w:lsdException w:name="Light Shading" w:semiHidden="0" w:uiPriority="60" w:unhideWhenUsed="0"/>
+    <w:lsdException w:name="Light List" w:semiHidden="0" w:uiPriority="61" w:unhideWhenUsed="0"/>
+    <w:lsdException w:name="Light Grid" w:semiHidden="0" w:uiPriority="62" w:unhideWhenUsed="0"/>
+    <w:lsdException w:name="Medium Shading 1" w:semiHidden="0" w:uiPriority="63" w:unhideWhenUsed="0"/>
+    <w:lsdException w:name="Medium Shading 2" w:semiHidden="0" w:uiPriority="64" w:unhideWhenUsed="0"/>
+    <w:lsdException w:name="Medium List 1" w:semiHidden="0" w:uiPriority="65" w:unhideWhenUsed="0"/>
+    <w:lsdException w:name="Medium List 2" w:semiHidden="0" w:uiPriority="66" w:unhideWhenUsed="0"/>
+    <w:lsdException w:name="Medium Grid 1" w:semiHidden="0" w:uiPriority="67" w:unhideWhenUsed="0"/>
+    <w:lsdException w:name="Medium Grid 2" w:semiHidden="0" w:uiPriority="68" w:unhideWhenUsed="0"/>
+    <w:lsdException w:name="Medium Grid 3" w:semiHidden="0" w:uiPriority="69" w:unhideWhenUsed="0"/>
+    <w:lsdException w:name="Dark List" w:semiHidden="0" w:uiPriority="70" w:unhideWhenUsed="0"/>
+    <w:lsdException w:name="Colorful Shading" w:semiHidden="0" w:uiPriority="71" w:unhideWhenUsed="0"/>
+    <w:lsdException w:name="Colorful List" w:semiHidden="0" w:uiPriority="72" w:unhideWhenUsed="0"/>
+    <w:lsdException w:name="Colorful Grid" w:semiHidden="0" w:uiPriority="73" w:unhideWhenUsed="0"/>
+    <w:lsdException w:name="Light Shading Accent 1" w:semiHidden="0" w:uiPriority="60" w:unhideWhenUsed="0"/>
+    <w:lsdException w:name="Light List Accent 1" w:semiHidden="0" w:uiPriority="61" w:unhideWhenUsed="0"/>
+    <w:lsdException w:name="Light Grid Accent 1" w:semiHidden="0" w:uiPriority="62" w:unhideWhenUsed="0"/>
+    <w:lsdException w:name="Medium Shading 1 Accent 1" w:semiHidden="0" w:uiPriority="63" w:unhideWhenUsed="0"/>
+    <w:lsdException w:name="Medium Shading 2 Accent 1" w:semiHidden="0" w:uiPriority="64" w:unhideWhenUsed="0"/>
+    <w:lsdException w:name="Medium List 1 Accent 1" w:semiHidden="0" w:uiPriority="65" w:unhideWhenUsed="0"/>
+    <w:lsdException w:name="Revision" w:unhideWhenUsed="0"/>
+    <w:lsdException w:name="List Paragraph" w:semiHidden="0" w:uiPriority="34" w:unhideWhenUsed="0" w:qFormat="1"/>
+    <w:lsdException w:name="Quote" w:semiHidden="0" w:uiPriority="29" w:unhideWhenUsed="0" w:qFormat="1"/>
+    <w:lsdException w:name="Intense Quote" w:semiHidden="0" w:uiPriority="30" w:unhideWhenUsed="0" w:qFormat="1"/>
+    <w:lsdException w:name="Medium List 2 Accent 1" w:semiHidden="0" w:uiPriority="66" w:unhideWhenUsed="0"/>
+    <w:lsdException w:name="Medium Grid 1 Accent 1" w:semiHidden="0" w:uiPriority="67" w:unhideWhenUsed="0"/>
+    <w:lsdException w:name="Medium Grid 2 Accent 1" w:semiHidden="0" w:uiPriority="68" w:unhideWhenUsed="0"/>
+    <w:lsdException w:name="Medium Grid 3 Accent 1" w:semiHidden="0" w:uiPriority="69" w:unhideWhenUsed="0"/>
+    <w:lsdException w:name="Dark List Accent 1" w:semiHidden="0" w:uiPriority="70" w:unhideWhenUsed="0"/>
+    <w:lsdException w:name="Colorful Shading Accent 1" w:semiHidden="0" w:uiPriority="71" w:unhideWhenUsed="0"/>
+    <w:lsdException w:name="Colorful List Accent 1" w:semiHidden="0" w:uiPriority="72" w:unhideWhenUsed="0"/>
+    <w:lsdException w:name="Colorful Grid Accent 1" w:semiHidden="0" w:uiPriority="73" w:unhideWhenUsed="0"/>
+    <w:lsdException w:name="Light Shading Accent 2" w:semiHidden="0" w:uiPriority="60" w:unhideWhenUsed="0"/>
+    <w:lsdException w:name="Light List Accent 2" w:semiHidden="0" w:uiPriority="61" w:unhideWhenUsed="0"/>
+    <w:lsdException w:name="Light Grid Accent 2" w:semiHidden="0" w:uiPriority="62" w:unhideWhenUsed="0"/>
+    <w:lsdException w:name="Medium Shading 1 Accent 2" w:semiHidden="0" w:uiPriority="63" w:unhideWhenUsed="0"/>
+    <w:lsdException w:name="Medium Shading 2 Accent 2" w:semiHidden="0" w:uiPriority="64" w:unhideWhenUsed="0"/>
+    <w:lsdException w:name="Medium List 1 Accent 2" w:semiHidden="0" w:uiPriority="65" w:unhideWhenUsed="0"/>
+    <w:lsdException w:name="Medium List 2 Accent 2" w:semiHidden="0" w:uiPriority="66" w:unhideWhenUsed="0"/>
+    <w:lsdException w:name="Medium Grid 1 Accent 2" w:semiHidden="0" w:uiPriority="67" w:unhideWhenUsed="0"/>
+    <w:lsdException w:name="Medium Grid 2 Accent 2" w:semiHidden="0" w:uiPriority="68" w:unhideWhenUsed="0"/>
+    <w:lsdException w:name="Medium Grid 3 Accent 2" w:semiHidden="0" w:uiPriority="69" w:unhideWhenUsed="0"/>
+    <w:lsdException w:name="Dark List Accent 2" w:semiHidden="0" w:uiPriority="70" w:unhideWhenUsed="0"/>
+    <w:lsdException w:name="Colorful Shading Accent 2" w:semiHidden="0" w:uiPriority="71" w:unhideWhenUsed="0"/>
+    <w:lsdException w:name="Colorful List Accent 2" w:semiHidden="0" w:uiPriority="72" w:unhideWhenUsed="0"/>
+    <w:lsdException w:name="Colorful Grid Accent 2" w:semiHidden="0" w:uiPriority="73" w:unhideWhenUsed="0"/>
+    <w:lsdException w:name="Light Shading Accent 3" w:semiHidden="0" w:uiPriority="60" w:unhideWhenUsed="0"/>
+    <w:lsdException w:name="Light List Accent 3" w:semiHidden="0" w:uiPriority="61" w:unhideWhenUsed="0"/>
+    <w:lsdException w:name="Light Grid Accent 3" w:semiHidden="0" w:uiPriority="62" w:unhideWhenUsed="0"/>
+    <w:lsdException w:name="Medium Shading 1 Accent 3" w:semiHidden="0" w:uiPriority="63" w:unhideWhenUsed="0"/>
+    <w:lsdException w:name="Medium Shading 2 Accent 3" w:semiHidden="0" w:uiPriority="64" w:unhideWhenUsed="0"/>
+    <w:lsdException w:name="Medium List 1 Accent 3" w:semiHidden="0" w:uiPriority="65" w:unhideWhenUsed="0"/>
+    <w:lsdException w:name="Medium List 2 Accent 3" w:semiHidden="0" w:uiPriority="66" w:unhideWhenUsed="0"/>
+    <w:lsdException w:name="Medium Grid 1 Accent 3" w:semiHidden="0" w:uiPriority="67" w:unhideWhenUsed="0"/>
+    <w:lsdException w:name="Medium Grid 2 Accent 3" w:semiHidden="0" w:uiPriority="68" w:unhideWhenUsed="0"/>
+    <w:lsdException w:name="Medium Grid 3 Accent 3" w:semiHidden="0" w:uiPriority="69" w:unhideWhenUsed="0"/>
+    <w:lsdException w:name="Dark List Accent 3" w:semiHidden="0" w:uiPriority="70" w:unhideWhenUsed="0"/>
+    <w:lsdException w:name="Colorful Shading Accent 3" w:semiHidden="0" w:uiPriority="71" w:unhideWhenUsed="0"/>
+    <w:lsdException w:name="Colorful List Accent 3" w:semiHidden="0" w:uiPriority="72" w:unhideWhenUsed="0"/>
+    <w:lsdException w:name="Colorful Grid Accent 3" w:semiHidden="0" w:uiPriority="73" w:unhideWhenUsed="0"/>
+    <w:lsdException w:name="Light Shading Accent 4" w:semiHidden="0" w:uiPriority="60" w:unhideWhenUsed="0"/>
+    <w:lsdException w:name="Light List Accent 4" w:semiHidden="0" w:uiPriority="61" w:unhideWhenUsed="0"/>
+    <w:lsdException w:name="Light Grid Accent 4" w:semiHidden="0" w:uiPriority="62" w:unhideWhenUsed="0"/>
+    <w:lsdException w:name="Medium Shading 1 Accent 4" w:semiHidden="0" w:uiPriority="63" w:unhideWhenUsed="0"/>
+    <w:lsdException w:name="Medium Shading 2 Accent 4" w:semiHidden="0" w:uiPriority="64" w:unhideWhenUsed="0"/>
+    <w:lsdException w:name="Medium List 1 Accent 4" w:semiHidden="0" w:uiPriority="65" w:unhideWhenUsed="0"/>
+    <w:lsdException w:name="Medium List 2 Accent 4" w:semiHidden="0" w:uiPriority="66" w:unhideWhenUsed="0"/>
+    <w:lsdException w:name="Medium Grid 1 Accent 4" w:semiHidden="0" w:uiPriority="67" w:unhideWhenUsed="0"/>
+    <w:lsdException w:name="Medium Grid 2 Accent 4" w:semiHidden="0" w:uiPriority="68" w:unhideWhenUsed="0"/>
+    <w:lsdException w:name="Medium Grid 3 Accent 4" w:semiHidden="0" w:uiPriority="69" w:unhideWhenUsed="0"/>
+    <w:lsdException w:name="Dark List Accent 4" w:semiHidden="0" w:uiPriority="70" w:unhideWhenUsed="0"/>
+    <w:lsdException w:name="Colorful Shading Accent 4" w:semiHidden="0" w:uiPriority="71" w:unhideWhenUsed="0"/>
+    <w:lsdException w:name="Colorful List Accent 4" w:semiHidden="0" w:uiPriority="72" w:unhideWhenUsed="0"/>
+    <w:lsdException w:name="Colorful Grid Accent 4" w:semiHidden="0" w:uiPriority="73" w:unhideWhenUsed="0"/>
+    <w:lsdException w:name="Light Shading Accent 5" w:semiHidden="0" w:uiPriority="60" w:unhideWhenUsed="0"/>
+    <w:lsdException w:name="Light List Accent 5" w:semiHidden="0" w:uiPriority="61" w:unhideWhenUsed="0"/>
+    <w:lsdException w:name="Light Grid Accent 5" w:semiHidden="0" w:uiPriority="62" w:unhideWhenUsed="0"/>
+    <w:lsdException w:name="Medium Shading 1 Accent 5" w:semiHidden="0" w:uiPriority="63" w:unhideWhenUsed="0"/>
+    <w:lsdException w:name="Medium Shading 2 Accent 5" w:semiHidden="0" w:uiPriority="64" w:unhideWhenUsed="0"/>
+    <w:lsdException w:name="Medium List 1 Accent 5" w:semiHidden="0" w:uiPriority="65" w:unhideWhenUsed="0"/>
+    <w:lsdException w:name="Medium List 2 Accent 5" w:semiHidden="0" w:uiPriority="66" w:unhideWhenUsed="0"/>
+    <w:lsdException w:name="Medium Grid 1 Accent 5" w:semiHidden="0" w:uiPriority="67" w:unhideWhenUsed="0"/>
+    <w:lsdException w:name="Medium Grid 2 Accent 5" w:semiHidden="0" w:uiPriority="68" w:unhideWhenUsed="0"/>
+    <w:lsdException w:name="Medium Grid 3 Accent 5" w:semiHidden="0" w:uiPriority="69" w:unhideWhenUsed="0"/>
+    <w:lsdException w:name="Dark List Accent 5" w:semiHidden="0" w:uiPriority="70" w:unhideWhenUsed="0"/>
+    <w:lsdException w:name="Colorful Shading Accent 5" w:semiHidden="0" w:uiPriority="71" w:unhideWhenUsed="0"/>
+    <w:lsdException w:name="Colorful List Accent 5" w:semiHidden="0" w:uiPriority="72" w:unhideWhenUsed="0"/>
+    <w:lsdException w:name="Colorful Grid Accent 5" w:semiHidden="0" w:uiPriority="73" w:unhideWhenUsed="0"/>
+    <w:lsdException w:name="Light Shading Accent 6" w:semiHidden="0" w:uiPriority="60" w:unhideWhenUsed="0"/>
+    <w:lsdException w:name="Light List Accent 6" w:semiHidden="0" w:uiPriority="61" w:unhideWhenUsed="0"/>
+    <w:lsdException w:name="Light Grid Accent 6" w:semiHidden="0" w:uiPriority="62" w:unhideWhenUsed="0"/>
+    <w:lsdException w:name="Medium Shading 1 Accent 6" w:semiHidden="0" w:uiPriority="63" w:unhideWhenUsed="0"/>
+    <w:lsdException w:name="Medium Shading 2 Accent 6" w:semiHidden="0" w:uiPriority="64" w:unhideWhenUsed="0"/>
+    <w:lsdException w:name="Medium List 1 Accent 6" w:semiHidden="0" w:uiPriority="65" w:unhideWhenUsed="0"/>
+    <w:lsdException w:name="Medium List 2 Accent 6" w:semiHidden="0" w:uiPriority="66" w:unhideWhenUsed="0"/>
+    <w:lsdException w:name="Medium Grid 1 Accent 6" w:semiHidden="0" w:uiPriority="67" w:unhideWhenUsed="0"/>
+    <w:lsdException w:name="Medium Grid 2 Accent 6" w:semiHidden="0" w:uiPriority="68" w:unhideWhenUsed="0"/>
+    <w:lsdException w:name="Medium Grid 3 Accent 6" w:semiHidden="0" w:uiPriority="69" w:unhideWhenUsed="0"/>
+    <w:lsdException w:name="Dark List Accent 6" w:semiHidden="0" w:uiPriority="70" w:unhideWhenUsed="0"/>
+    <w:lsdException w:name="Colorful Shading Accent 6" w:semiHidden="0" w:uiPriority="71" w:unhideWhenUsed="0"/>
+    <w:lsdException w:name="Colorful List Accent 6" w:semiHidden="0" w:uiPriority="72" w:unhideWhenUsed="0"/>
+    <w:lsdException w:name="Colorful Grid Accent 6" w:semiHidden="0" w:uiPriority="73" w:unhideWhenUsed="0"/>
+    <w:lsdException w:name="Subtle Emphasis" w:semiHidden="0" w:uiPriority="19" w:unhideWhenUsed="0" w:qFormat="1"/>
+    <w:lsdException w:name="Intense Emphasis" w:semiHidden="0" w:uiPriority="21" w:unhideWhenUsed="0" w:qFormat="1"/>
+    <w:lsdException w:name="Subtle Reference" w:semiHidden="0" w:uiPriority="31" w:unhideWhenUsed="0" w:qFormat="1"/>
+    <w:lsdException w:name="Intense Reference" w:semiHidden="0" w:uiPriority="32" w:unhideWhenUsed="0" w:qFormat="1"/>
+    <w:lsdException w:name="Book Title" w:semiHidden="0" w:uiPriority="33" w:unhideWhenUsed="0" w:qFormat="1"/>
+    <w:lsdException w:name="Bibliography" w:uiPriority="37"/>
+    <w:lsdException w:name="TOC Heading" w:uiPriority="39" w:qFormat="1"/>
   </w:latentStyles>
   <w:style w:type="paragraph" w:default="1" w:styleId="Standard">
     <w:name w:val="Normal"/>
@@ -34517,6 +34162,426 @@
   <w:style w:type="character" w:default="1" w:styleId="Absatz-Standardschriftart">
     <w:name w:val="Default Paragraph Font"/>
     <w:uiPriority w:val="1"/>
+    <w:semiHidden/>
+    <w:unhideWhenUsed/>
+  </w:style>
+  <w:style w:type="table" w:default="1" w:styleId="NormaleTabelle">
+    <w:name w:val="Normal Table"/>
+    <w:uiPriority w:val="99"/>
+    <w:semiHidden/>
+    <w:unhideWhenUsed/>
+    <w:tblPr>
+      <w:tblInd w:w="0" w:type="dxa"/>
+      <w:tblCellMar>
+        <w:top w:w="0" w:type="dxa"/>
+        <w:left w:w="108" w:type="dxa"/>
+        <w:bottom w:w="0" w:type="dxa"/>
+        <w:right w:w="108" w:type="dxa"/>
+      </w:tblCellMar>
+    </w:tblPr>
+  </w:style>
+  <w:style w:type="numbering" w:default="1" w:styleId="KeineListe">
+    <w:name w:val="No List"/>
+    <w:uiPriority w:val="99"/>
+    <w:semiHidden/>
+    <w:unhideWhenUsed/>
+  </w:style>
+  <w:style w:type="paragraph" w:styleId="KeinLeerraum">
+    <w:name w:val="No Spacing"/>
+    <w:link w:val="KeinLeerraumZchn"/>
+    <w:uiPriority w:val="1"/>
+    <w:qFormat/>
+    <w:rsid w:val="00487EB0"/>
+    <w:rPr>
+      <w:sz w:val="22"/>
+      <w:szCs w:val="22"/>
+      <w:lang w:val="de-DE"/>
+    </w:rPr>
+  </w:style>
+  <w:style w:type="paragraph" w:styleId="Sprechblasentext">
+    <w:name w:val="Balloon Text"/>
+    <w:basedOn w:val="Standard"/>
+    <w:link w:val="SprechblasentextZchn"/>
+    <w:uiPriority w:val="99"/>
+    <w:semiHidden/>
+    <w:unhideWhenUsed/>
+    <w:rsid w:val="000A6A11"/>
+    <w:rPr>
+      <w:rFonts w:ascii="Tahoma" w:hAnsi="Tahoma" w:cs="Tahoma"/>
+      <w:sz w:val="16"/>
+      <w:szCs w:val="16"/>
+    </w:rPr>
+  </w:style>
+  <w:style w:type="character" w:customStyle="1" w:styleId="SprechblasentextZchn">
+    <w:name w:val="Sprechblasentext Zchn"/>
+    <w:link w:val="Sprechblasentext"/>
+    <w:uiPriority w:val="99"/>
+    <w:semiHidden/>
+    <w:rsid w:val="000A6A11"/>
+    <w:rPr>
+      <w:rFonts w:ascii="Tahoma" w:hAnsi="Tahoma" w:cs="Tahoma"/>
+      <w:sz w:val="16"/>
+      <w:szCs w:val="16"/>
+      <w:lang w:eastAsia="en-US"/>
+    </w:rPr>
+  </w:style>
+  <w:style w:type="character" w:customStyle="1" w:styleId="berschrift1Zchn">
+    <w:name w:val="Überschrift 1 Zchn"/>
+    <w:link w:val="berschrift1"/>
+    <w:uiPriority w:val="9"/>
+    <w:rsid w:val="00993198"/>
+    <w:rPr>
+      <w:rFonts w:eastAsia="Times New Roman"/>
+      <w:bCs/>
+      <w:kern w:val="32"/>
+      <w:sz w:val="22"/>
+      <w:szCs w:val="32"/>
+      <w:lang w:val="de-DE"/>
+    </w:rPr>
+  </w:style>
+  <w:style w:type="character" w:styleId="Hyperlink">
+    <w:name w:val="Hyperlink"/>
+    <w:uiPriority w:val="99"/>
+    <w:unhideWhenUsed/>
+    <w:rsid w:val="00BA0EAB"/>
+    <w:rPr>
+      <w:color w:val="0000FF"/>
+      <w:u w:val="single"/>
+    </w:rPr>
+  </w:style>
+  <w:style w:type="paragraph" w:styleId="Kopfzeile">
+    <w:name w:val="header"/>
+    <w:basedOn w:val="Standard"/>
+    <w:link w:val="KopfzeileZchn"/>
+    <w:uiPriority w:val="99"/>
+    <w:unhideWhenUsed/>
+    <w:rsid w:val="002C5031"/>
+    <w:pPr>
+      <w:tabs>
+        <w:tab w:val="center" w:pos="4536"/>
+        <w:tab w:val="right" w:pos="9072"/>
+      </w:tabs>
+    </w:pPr>
+  </w:style>
+  <w:style w:type="character" w:customStyle="1" w:styleId="KopfzeileZchn">
+    <w:name w:val="Kopfzeile Zchn"/>
+    <w:link w:val="Kopfzeile"/>
+    <w:uiPriority w:val="99"/>
+    <w:rsid w:val="002C5031"/>
+    <w:rPr>
+      <w:sz w:val="22"/>
+      <w:szCs w:val="22"/>
+      <w:lang w:eastAsia="en-US"/>
+    </w:rPr>
+  </w:style>
+  <w:style w:type="paragraph" w:styleId="Fuzeile">
+    <w:name w:val="footer"/>
+    <w:basedOn w:val="Standard"/>
+    <w:link w:val="FuzeileZchn"/>
+    <w:uiPriority w:val="99"/>
+    <w:unhideWhenUsed/>
+    <w:rsid w:val="002C5031"/>
+    <w:pPr>
+      <w:tabs>
+        <w:tab w:val="center" w:pos="4536"/>
+        <w:tab w:val="right" w:pos="9072"/>
+      </w:tabs>
+    </w:pPr>
+  </w:style>
+  <w:style w:type="character" w:customStyle="1" w:styleId="FuzeileZchn">
+    <w:name w:val="Fußzeile Zchn"/>
+    <w:link w:val="Fuzeile"/>
+    <w:uiPriority w:val="99"/>
+    <w:rsid w:val="002C5031"/>
+    <w:rPr>
+      <w:sz w:val="22"/>
+      <w:szCs w:val="22"/>
+      <w:lang w:eastAsia="en-US"/>
+    </w:rPr>
+  </w:style>
+  <w:style w:type="character" w:styleId="Zeilennummer">
+    <w:name w:val="line number"/>
+    <w:basedOn w:val="Absatz-Standardschriftart"/>
+    <w:uiPriority w:val="99"/>
+    <w:semiHidden/>
+    <w:unhideWhenUsed/>
+    <w:rsid w:val="005B5751"/>
+  </w:style>
+  <w:style w:type="character" w:customStyle="1" w:styleId="KeinLeerraumZchn">
+    <w:name w:val="Kein Leerraum Zchn"/>
+    <w:basedOn w:val="Absatz-Standardschriftart"/>
+    <w:link w:val="KeinLeerraum"/>
+    <w:uiPriority w:val="1"/>
+    <w:qFormat/>
+    <w:rsid w:val="00DC6198"/>
+    <w:rPr>
+      <w:sz w:val="22"/>
+      <w:szCs w:val="22"/>
+      <w:lang w:val="de-DE"/>
+    </w:rPr>
+  </w:style>
+  <w:style w:type="table" w:styleId="Tabellenraster">
+    <w:name w:val="Table Grid"/>
+    <w:basedOn w:val="NormaleTabelle"/>
+    <w:uiPriority w:val="59"/>
+    <w:rsid w:val="0096293F"/>
+    <w:tblPr>
+      <w:tblBorders>
+        <w:top w:val="single" w:sz="4" w:space="0" w:color="auto"/>
+        <w:left w:val="single" w:sz="4" w:space="0" w:color="auto"/>
+        <w:bottom w:val="single" w:sz="4" w:space="0" w:color="auto"/>
+        <w:right w:val="single" w:sz="4" w:space="0" w:color="auto"/>
+        <w:insideH w:val="single" w:sz="4" w:space="0" w:color="auto"/>
+        <w:insideV w:val="single" w:sz="4" w:space="0" w:color="auto"/>
+      </w:tblBorders>
+    </w:tblPr>
+  </w:style>
+  <w:style w:type="character" w:styleId="BesuchterHyperlink">
+    <w:name w:val="FollowedHyperlink"/>
+    <w:basedOn w:val="Absatz-Standardschriftart"/>
+    <w:uiPriority w:val="99"/>
+    <w:semiHidden/>
+    <w:unhideWhenUsed/>
+    <w:rsid w:val="00DF48DB"/>
+    <w:rPr>
+      <w:color w:val="800080" w:themeColor="followedHyperlink"/>
+      <w:u w:val="single"/>
+    </w:rPr>
+  </w:style>
+  <w:style w:type="paragraph" w:customStyle="1" w:styleId="VorformatierterText">
+    <w:name w:val="Vorformatierter Text"/>
+    <w:basedOn w:val="Standard"/>
+    <w:qFormat/>
+    <w:rsid w:val="002A3919"/>
+    <w:pPr>
+      <w:suppressAutoHyphens/>
+    </w:pPr>
+    <w:rPr>
+      <w:color w:val="00000A"/>
+    </w:rPr>
+  </w:style>
+  <w:style w:type="character" w:customStyle="1" w:styleId="berschrift2Zchn">
+    <w:name w:val="Überschrift 2 Zchn"/>
+    <w:basedOn w:val="Absatz-Standardschriftart"/>
+    <w:link w:val="berschrift2"/>
+    <w:uiPriority w:val="9"/>
+    <w:rsid w:val="00D34480"/>
+    <w:rPr>
+      <w:rFonts w:asciiTheme="majorHAnsi" w:eastAsiaTheme="majorEastAsia" w:hAnsiTheme="majorHAnsi" w:cstheme="majorBidi"/>
+      <w:color w:val="365F91" w:themeColor="accent1" w:themeShade="BF"/>
+      <w:sz w:val="26"/>
+      <w:szCs w:val="26"/>
+      <w:lang w:val="de-DE"/>
+    </w:rPr>
+  </w:style>
+</w:styles>
+</file>
+
+<file path=word/stylesWithEffects.xml><?xml version="1.0" encoding="utf-8"?>
+<w:styles xmlns:wpc="http://schemas.microsoft.com/office/word/2010/wordprocessingCanvas" xmlns:mc="http://schemas.openxmlformats.org/markup-compatibility/2006" xmlns:o="urn:schemas-microsoft-com:office:office" xmlns:r="http://schemas.openxmlformats.org/officeDocument/2006/relationships" xmlns:m="http://schemas.openxmlformats.org/officeDocument/2006/math" xmlns:v="urn:schemas-microsoft-com:vml" xmlns:wp14="http://schemas.microsoft.com/office/word/2010/wordprocessingDrawing" xmlns:wp="http://schemas.openxmlformats.org/drawingml/2006/wordprocessingDrawing" xmlns:w10="urn:schemas-microsoft-com:office:word" xmlns:w="http://schemas.openxmlformats.org/wordprocessingml/2006/main" xmlns:w14="http://schemas.microsoft.com/office/word/2010/wordml" xmlns:wpg="http://schemas.microsoft.com/office/word/2010/wordprocessingGroup" xmlns:wpi="http://schemas.microsoft.com/office/word/2010/wordprocessingInk" xmlns:wne="http://schemas.microsoft.com/office/word/2006/wordml" xmlns:wps="http://schemas.microsoft.com/office/word/2010/wordprocessingShape" mc:Ignorable="w14 wp14">
+  <w:docDefaults>
+    <w:rPrDefault>
+      <w:rPr>
+        <w:rFonts w:ascii="Calibri" w:eastAsia="Calibri" w:hAnsi="Calibri" w:cs="Times New Roman"/>
+        <w:lang w:val="en-US" w:eastAsia="en-US" w:bidi="ar-SA"/>
+      </w:rPr>
+    </w:rPrDefault>
+    <w:pPrDefault/>
+  </w:docDefaults>
+  <w:latentStyles w:defLockedState="0" w:defUIPriority="99" w:defSemiHidden="1" w:defUnhideWhenUsed="1" w:defQFormat="0" w:count="267">
+    <w:lsdException w:name="Normal" w:semiHidden="0" w:uiPriority="0" w:unhideWhenUsed="0" w:qFormat="1"/>
+    <w:lsdException w:name="heading 1" w:semiHidden="0" w:uiPriority="9" w:unhideWhenUsed="0" w:qFormat="1"/>
+    <w:lsdException w:name="heading 2" w:uiPriority="9" w:qFormat="1"/>
+    <w:lsdException w:name="heading 3" w:uiPriority="9" w:qFormat="1"/>
+    <w:lsdException w:name="heading 4" w:uiPriority="9" w:qFormat="1"/>
+    <w:lsdException w:name="heading 5" w:uiPriority="9" w:qFormat="1"/>
+    <w:lsdException w:name="heading 6" w:uiPriority="9" w:qFormat="1"/>
+    <w:lsdException w:name="heading 7" w:uiPriority="9" w:qFormat="1"/>
+    <w:lsdException w:name="heading 8" w:uiPriority="9" w:qFormat="1"/>
+    <w:lsdException w:name="heading 9" w:uiPriority="9" w:qFormat="1"/>
+    <w:lsdException w:name="toc 1" w:uiPriority="39"/>
+    <w:lsdException w:name="toc 2" w:uiPriority="39"/>
+    <w:lsdException w:name="toc 3" w:uiPriority="39"/>
+    <w:lsdException w:name="toc 4" w:uiPriority="39"/>
+    <w:lsdException w:name="toc 5" w:uiPriority="39"/>
+    <w:lsdException w:name="toc 6" w:uiPriority="39"/>
+    <w:lsdException w:name="toc 7" w:uiPriority="39"/>
+    <w:lsdException w:name="toc 8" w:uiPriority="39"/>
+    <w:lsdException w:name="toc 9" w:uiPriority="39"/>
+    <w:lsdException w:name="caption" w:uiPriority="35" w:qFormat="1"/>
+    <w:lsdException w:name="Title" w:semiHidden="0" w:uiPriority="10" w:unhideWhenUsed="0" w:qFormat="1"/>
+    <w:lsdException w:name="Default Paragraph Font" w:uiPriority="1"/>
+    <w:lsdException w:name="Subtitle" w:semiHidden="0" w:uiPriority="11" w:unhideWhenUsed="0" w:qFormat="1"/>
+    <w:lsdException w:name="Strong" w:semiHidden="0" w:uiPriority="22" w:unhideWhenUsed="0" w:qFormat="1"/>
+    <w:lsdException w:name="Emphasis" w:semiHidden="0" w:uiPriority="20" w:unhideWhenUsed="0" w:qFormat="1"/>
+    <w:lsdException w:name="Table Grid" w:semiHidden="0" w:uiPriority="59" w:unhideWhenUsed="0"/>
+    <w:lsdException w:name="Placeholder Text" w:unhideWhenUsed="0"/>
+    <w:lsdException w:name="No Spacing" w:semiHidden="0" w:uiPriority="1" w:unhideWhenUsed="0" w:qFormat="1"/>
+    <w:lsdException w:name="Light Shading" w:semiHidden="0" w:uiPriority="60" w:unhideWhenUsed="0"/>
+    <w:lsdException w:name="Light List" w:semiHidden="0" w:uiPriority="61" w:unhideWhenUsed="0"/>
+    <w:lsdException w:name="Light Grid" w:semiHidden="0" w:uiPriority="62" w:unhideWhenUsed="0"/>
+    <w:lsdException w:name="Medium Shading 1" w:semiHidden="0" w:uiPriority="63" w:unhideWhenUsed="0"/>
+    <w:lsdException w:name="Medium Shading 2" w:semiHidden="0" w:uiPriority="64" w:unhideWhenUsed="0"/>
+    <w:lsdException w:name="Medium List 1" w:semiHidden="0" w:uiPriority="65" w:unhideWhenUsed="0"/>
+    <w:lsdException w:name="Medium List 2" w:semiHidden="0" w:uiPriority="66" w:unhideWhenUsed="0"/>
+    <w:lsdException w:name="Medium Grid 1" w:semiHidden="0" w:uiPriority="67" w:unhideWhenUsed="0"/>
+    <w:lsdException w:name="Medium Grid 2" w:semiHidden="0" w:uiPriority="68" w:unhideWhenUsed="0"/>
+    <w:lsdException w:name="Medium Grid 3" w:semiHidden="0" w:uiPriority="69" w:unhideWhenUsed="0"/>
+    <w:lsdException w:name="Dark List" w:semiHidden="0" w:uiPriority="70" w:unhideWhenUsed="0"/>
+    <w:lsdException w:name="Colorful Shading" w:semiHidden="0" w:uiPriority="71" w:unhideWhenUsed="0"/>
+    <w:lsdException w:name="Colorful List" w:semiHidden="0" w:uiPriority="72" w:unhideWhenUsed="0"/>
+    <w:lsdException w:name="Colorful Grid" w:semiHidden="0" w:uiPriority="73" w:unhideWhenUsed="0"/>
+    <w:lsdException w:name="Light Shading Accent 1" w:semiHidden="0" w:uiPriority="60" w:unhideWhenUsed="0"/>
+    <w:lsdException w:name="Light List Accent 1" w:semiHidden="0" w:uiPriority="61" w:unhideWhenUsed="0"/>
+    <w:lsdException w:name="Light Grid Accent 1" w:semiHidden="0" w:uiPriority="62" w:unhideWhenUsed="0"/>
+    <w:lsdException w:name="Medium Shading 1 Accent 1" w:semiHidden="0" w:uiPriority="63" w:unhideWhenUsed="0"/>
+    <w:lsdException w:name="Medium Shading 2 Accent 1" w:semiHidden="0" w:uiPriority="64" w:unhideWhenUsed="0"/>
+    <w:lsdException w:name="Medium List 1 Accent 1" w:semiHidden="0" w:uiPriority="65" w:unhideWhenUsed="0"/>
+    <w:lsdException w:name="Revision" w:unhideWhenUsed="0"/>
+    <w:lsdException w:name="List Paragraph" w:semiHidden="0" w:uiPriority="34" w:unhideWhenUsed="0" w:qFormat="1"/>
+    <w:lsdException w:name="Quote" w:semiHidden="0" w:uiPriority="29" w:unhideWhenUsed="0" w:qFormat="1"/>
+    <w:lsdException w:name="Intense Quote" w:semiHidden="0" w:uiPriority="30" w:unhideWhenUsed="0" w:qFormat="1"/>
+    <w:lsdException w:name="Medium List 2 Accent 1" w:semiHidden="0" w:uiPriority="66" w:unhideWhenUsed="0"/>
+    <w:lsdException w:name="Medium Grid 1 Accent 1" w:semiHidden="0" w:uiPriority="67" w:unhideWhenUsed="0"/>
+    <w:lsdException w:name="Medium Grid 2 Accent 1" w:semiHidden="0" w:uiPriority="68" w:unhideWhenUsed="0"/>
+    <w:lsdException w:name="Medium Grid 3 Accent 1" w:semiHidden="0" w:uiPriority="69" w:unhideWhenUsed="0"/>
+    <w:lsdException w:name="Dark List Accent 1" w:semiHidden="0" w:uiPriority="70" w:unhideWhenUsed="0"/>
+    <w:lsdException w:name="Colorful Shading Accent 1" w:semiHidden="0" w:uiPriority="71" w:unhideWhenUsed="0"/>
+    <w:lsdException w:name="Colorful List Accent 1" w:semiHidden="0" w:uiPriority="72" w:unhideWhenUsed="0"/>
+    <w:lsdException w:name="Colorful Grid Accent 1" w:semiHidden="0" w:uiPriority="73" w:unhideWhenUsed="0"/>
+    <w:lsdException w:name="Light Shading Accent 2" w:semiHidden="0" w:uiPriority="60" w:unhideWhenUsed="0"/>
+    <w:lsdException w:name="Light List Accent 2" w:semiHidden="0" w:uiPriority="61" w:unhideWhenUsed="0"/>
+    <w:lsdException w:name="Light Grid Accent 2" w:semiHidden="0" w:uiPriority="62" w:unhideWhenUsed="0"/>
+    <w:lsdException w:name="Medium Shading 1 Accent 2" w:semiHidden="0" w:uiPriority="63" w:unhideWhenUsed="0"/>
+    <w:lsdException w:name="Medium Shading 2 Accent 2" w:semiHidden="0" w:uiPriority="64" w:unhideWhenUsed="0"/>
+    <w:lsdException w:name="Medium List 1 Accent 2" w:semiHidden="0" w:uiPriority="65" w:unhideWhenUsed="0"/>
+    <w:lsdException w:name="Medium List 2 Accent 2" w:semiHidden="0" w:uiPriority="66" w:unhideWhenUsed="0"/>
+    <w:lsdException w:name="Medium Grid 1 Accent 2" w:semiHidden="0" w:uiPriority="67" w:unhideWhenUsed="0"/>
+    <w:lsdException w:name="Medium Grid 2 Accent 2" w:semiHidden="0" w:uiPriority="68" w:unhideWhenUsed="0"/>
+    <w:lsdException w:name="Medium Grid 3 Accent 2" w:semiHidden="0" w:uiPriority="69" w:unhideWhenUsed="0"/>
+    <w:lsdException w:name="Dark List Accent 2" w:semiHidden="0" w:uiPriority="70" w:unhideWhenUsed="0"/>
+    <w:lsdException w:name="Colorful Shading Accent 2" w:semiHidden="0" w:uiPriority="71" w:unhideWhenUsed="0"/>
+    <w:lsdException w:name="Colorful List Accent 2" w:semiHidden="0" w:uiPriority="72" w:unhideWhenUsed="0"/>
+    <w:lsdException w:name="Colorful Grid Accent 2" w:semiHidden="0" w:uiPriority="73" w:unhideWhenUsed="0"/>
+    <w:lsdException w:name="Light Shading Accent 3" w:semiHidden="0" w:uiPriority="60" w:unhideWhenUsed="0"/>
+    <w:lsdException w:name="Light List Accent 3" w:semiHidden="0" w:uiPriority="61" w:unhideWhenUsed="0"/>
+    <w:lsdException w:name="Light Grid Accent 3" w:semiHidden="0" w:uiPriority="62" w:unhideWhenUsed="0"/>
+    <w:lsdException w:name="Medium Shading 1 Accent 3" w:semiHidden="0" w:uiPriority="63" w:unhideWhenUsed="0"/>
+    <w:lsdException w:name="Medium Shading 2 Accent 3" w:semiHidden="0" w:uiPriority="64" w:unhideWhenUsed="0"/>
+    <w:lsdException w:name="Medium List 1 Accent 3" w:semiHidden="0" w:uiPriority="65" w:unhideWhenUsed="0"/>
+    <w:lsdException w:name="Medium List 2 Accent 3" w:semiHidden="0" w:uiPriority="66" w:unhideWhenUsed="0"/>
+    <w:lsdException w:name="Medium Grid 1 Accent 3" w:semiHidden="0" w:uiPriority="67" w:unhideWhenUsed="0"/>
+    <w:lsdException w:name="Medium Grid 2 Accent 3" w:semiHidden="0" w:uiPriority="68" w:unhideWhenUsed="0"/>
+    <w:lsdException w:name="Medium Grid 3 Accent 3" w:semiHidden="0" w:uiPriority="69" w:unhideWhenUsed="0"/>
+    <w:lsdException w:name="Dark List Accent 3" w:semiHidden="0" w:uiPriority="70" w:unhideWhenUsed="0"/>
+    <w:lsdException w:name="Colorful Shading Accent 3" w:semiHidden="0" w:uiPriority="71" w:unhideWhenUsed="0"/>
+    <w:lsdException w:name="Colorful List Accent 3" w:semiHidden="0" w:uiPriority="72" w:unhideWhenUsed="0"/>
+    <w:lsdException w:name="Colorful Grid Accent 3" w:semiHidden="0" w:uiPriority="73" w:unhideWhenUsed="0"/>
+    <w:lsdException w:name="Light Shading Accent 4" w:semiHidden="0" w:uiPriority="60" w:unhideWhenUsed="0"/>
+    <w:lsdException w:name="Light List Accent 4" w:semiHidden="0" w:uiPriority="61" w:unhideWhenUsed="0"/>
+    <w:lsdException w:name="Light Grid Accent 4" w:semiHidden="0" w:uiPriority="62" w:unhideWhenUsed="0"/>
+    <w:lsdException w:name="Medium Shading 1 Accent 4" w:semiHidden="0" w:uiPriority="63" w:unhideWhenUsed="0"/>
+    <w:lsdException w:name="Medium Shading 2 Accent 4" w:semiHidden="0" w:uiPriority="64" w:unhideWhenUsed="0"/>
+    <w:lsdException w:name="Medium List 1 Accent 4" w:semiHidden="0" w:uiPriority="65" w:unhideWhenUsed="0"/>
+    <w:lsdException w:name="Medium List 2 Accent 4" w:semiHidden="0" w:uiPriority="66" w:unhideWhenUsed="0"/>
+    <w:lsdException w:name="Medium Grid 1 Accent 4" w:semiHidden="0" w:uiPriority="67" w:unhideWhenUsed="0"/>
+    <w:lsdException w:name="Medium Grid 2 Accent 4" w:semiHidden="0" w:uiPriority="68" w:unhideWhenUsed="0"/>
+    <w:lsdException w:name="Medium Grid 3 Accent 4" w:semiHidden="0" w:uiPriority="69" w:unhideWhenUsed="0"/>
+    <w:lsdException w:name="Dark List Accent 4" w:semiHidden="0" w:uiPriority="70" w:unhideWhenUsed="0"/>
+    <w:lsdException w:name="Colorful Shading Accent 4" w:semiHidden="0" w:uiPriority="71" w:unhideWhenUsed="0"/>
+    <w:lsdException w:name="Colorful List Accent 4" w:semiHidden="0" w:uiPriority="72" w:unhideWhenUsed="0"/>
+    <w:lsdException w:name="Colorful Grid Accent 4" w:semiHidden="0" w:uiPriority="73" w:unhideWhenUsed="0"/>
+    <w:lsdException w:name="Light Shading Accent 5" w:semiHidden="0" w:uiPriority="60" w:unhideWhenUsed="0"/>
+    <w:lsdException w:name="Light List Accent 5" w:semiHidden="0" w:uiPriority="61" w:unhideWhenUsed="0"/>
+    <w:lsdException w:name="Light Grid Accent 5" w:semiHidden="0" w:uiPriority="62" w:unhideWhenUsed="0"/>
+    <w:lsdException w:name="Medium Shading 1 Accent 5" w:semiHidden="0" w:uiPriority="63" w:unhideWhenUsed="0"/>
+    <w:lsdException w:name="Medium Shading 2 Accent 5" w:semiHidden="0" w:uiPriority="64" w:unhideWhenUsed="0"/>
+    <w:lsdException w:name="Medium List 1 Accent 5" w:semiHidden="0" w:uiPriority="65" w:unhideWhenUsed="0"/>
+    <w:lsdException w:name="Medium List 2 Accent 5" w:semiHidden="0" w:uiPriority="66" w:unhideWhenUsed="0"/>
+    <w:lsdException w:name="Medium Grid 1 Accent 5" w:semiHidden="0" w:uiPriority="67" w:unhideWhenUsed="0"/>
+    <w:lsdException w:name="Medium Grid 2 Accent 5" w:semiHidden="0" w:uiPriority="68" w:unhideWhenUsed="0"/>
+    <w:lsdException w:name="Medium Grid 3 Accent 5" w:semiHidden="0" w:uiPriority="69" w:unhideWhenUsed="0"/>
+    <w:lsdException w:name="Dark List Accent 5" w:semiHidden="0" w:uiPriority="70" w:unhideWhenUsed="0"/>
+    <w:lsdException w:name="Colorful Shading Accent 5" w:semiHidden="0" w:uiPriority="71" w:unhideWhenUsed="0"/>
+    <w:lsdException w:name="Colorful List Accent 5" w:semiHidden="0" w:uiPriority="72" w:unhideWhenUsed="0"/>
+    <w:lsdException w:name="Colorful Grid Accent 5" w:semiHidden="0" w:uiPriority="73" w:unhideWhenUsed="0"/>
+    <w:lsdException w:name="Light Shading Accent 6" w:semiHidden="0" w:uiPriority="60" w:unhideWhenUsed="0"/>
+    <w:lsdException w:name="Light List Accent 6" w:semiHidden="0" w:uiPriority="61" w:unhideWhenUsed="0"/>
+    <w:lsdException w:name="Light Grid Accent 6" w:semiHidden="0" w:uiPriority="62" w:unhideWhenUsed="0"/>
+    <w:lsdException w:name="Medium Shading 1 Accent 6" w:semiHidden="0" w:uiPriority="63" w:unhideWhenUsed="0"/>
+    <w:lsdException w:name="Medium Shading 2 Accent 6" w:semiHidden="0" w:uiPriority="64" w:unhideWhenUsed="0"/>
+    <w:lsdException w:name="Medium List 1 Accent 6" w:semiHidden="0" w:uiPriority="65" w:unhideWhenUsed="0"/>
+    <w:lsdException w:name="Medium List 2 Accent 6" w:semiHidden="0" w:uiPriority="66" w:unhideWhenUsed="0"/>
+    <w:lsdException w:name="Medium Grid 1 Accent 6" w:semiHidden="0" w:uiPriority="67" w:unhideWhenUsed="0"/>
+    <w:lsdException w:name="Medium Grid 2 Accent 6" w:semiHidden="0" w:uiPriority="68" w:unhideWhenUsed="0"/>
+    <w:lsdException w:name="Medium Grid 3 Accent 6" w:semiHidden="0" w:uiPriority="69" w:unhideWhenUsed="0"/>
+    <w:lsdException w:name="Dark List Accent 6" w:semiHidden="0" w:uiPriority="70" w:unhideWhenUsed="0"/>
+    <w:lsdException w:name="Colorful Shading Accent 6" w:semiHidden="0" w:uiPriority="71" w:unhideWhenUsed="0"/>
+    <w:lsdException w:name="Colorful List Accent 6" w:semiHidden="0" w:uiPriority="72" w:unhideWhenUsed="0"/>
+    <w:lsdException w:name="Colorful Grid Accent 6" w:semiHidden="0" w:uiPriority="73" w:unhideWhenUsed="0"/>
+    <w:lsdException w:name="Subtle Emphasis" w:semiHidden="0" w:uiPriority="19" w:unhideWhenUsed="0" w:qFormat="1"/>
+    <w:lsdException w:name="Intense Emphasis" w:semiHidden="0" w:uiPriority="21" w:unhideWhenUsed="0" w:qFormat="1"/>
+    <w:lsdException w:name="Subtle Reference" w:semiHidden="0" w:uiPriority="31" w:unhideWhenUsed="0" w:qFormat="1"/>
+    <w:lsdException w:name="Intense Reference" w:semiHidden="0" w:uiPriority="32" w:unhideWhenUsed="0" w:qFormat="1"/>
+    <w:lsdException w:name="Book Title" w:semiHidden="0" w:uiPriority="33" w:unhideWhenUsed="0" w:qFormat="1"/>
+    <w:lsdException w:name="Bibliography" w:uiPriority="37"/>
+    <w:lsdException w:name="TOC Heading" w:uiPriority="39" w:qFormat="1"/>
+  </w:latentStyles>
+  <w:style w:type="paragraph" w:default="1" w:styleId="Standard">
+    <w:name w:val="Normal"/>
+    <w:qFormat/>
+    <w:rsid w:val="00CF0AA6"/>
+    <w:rPr>
+      <w:sz w:val="22"/>
+      <w:szCs w:val="22"/>
+      <w:lang w:val="de-DE"/>
+    </w:rPr>
+  </w:style>
+  <w:style w:type="paragraph" w:styleId="berschrift1">
+    <w:name w:val="heading 1"/>
+    <w:basedOn w:val="Standard"/>
+    <w:next w:val="Standard"/>
+    <w:link w:val="berschrift1Zchn"/>
+    <w:uiPriority w:val="9"/>
+    <w:qFormat/>
+    <w:rsid w:val="00993198"/>
+    <w:pPr>
+      <w:keepNext/>
+      <w:outlineLvl w:val="0"/>
+    </w:pPr>
+    <w:rPr>
+      <w:rFonts w:eastAsia="Times New Roman"/>
+      <w:bCs/>
+      <w:kern w:val="32"/>
+      <w:szCs w:val="32"/>
+    </w:rPr>
+  </w:style>
+  <w:style w:type="paragraph" w:styleId="berschrift2">
+    <w:name w:val="heading 2"/>
+    <w:basedOn w:val="Standard"/>
+    <w:next w:val="Standard"/>
+    <w:link w:val="berschrift2Zchn"/>
+    <w:uiPriority w:val="9"/>
+    <w:unhideWhenUsed/>
+    <w:qFormat/>
+    <w:rsid w:val="00D34480"/>
+    <w:pPr>
+      <w:keepNext/>
+      <w:keepLines/>
+      <w:spacing w:before="40"/>
+      <w:outlineLvl w:val="1"/>
+    </w:pPr>
+    <w:rPr>
+      <w:rFonts w:asciiTheme="majorHAnsi" w:eastAsiaTheme="majorEastAsia" w:hAnsiTheme="majorHAnsi" w:cstheme="majorBidi"/>
+      <w:color w:val="365F91" w:themeColor="accent1" w:themeShade="BF"/>
+      <w:sz w:val="26"/>
+      <w:szCs w:val="26"/>
+    </w:rPr>
+  </w:style>
+  <w:style w:type="character" w:default="1" w:styleId="Absatz-Standardschriftart">
+    <w:name w:val="Default Paragraph Font"/>
+    <w:uiPriority w:val="1"/>
+    <w:semiHidden/>
     <w:unhideWhenUsed/>
   </w:style>
   <w:style w:type="table" w:default="1" w:styleId="NormaleTabelle">
@@ -35021,7 +35086,7 @@
 </file>
 
 <file path=customXml/itemProps1.xml><?xml version="1.0" encoding="utf-8"?>
-<ds:datastoreItem xmlns:ds="http://schemas.openxmlformats.org/officeDocument/2006/customXml" ds:itemID="{FF08D861-AD4B-43BD-9D62-EE5A670B66E1}">
+<ds:datastoreItem xmlns:ds="http://schemas.openxmlformats.org/officeDocument/2006/customXml" ds:itemID="{E4AD8B16-D11B-4603-810C-465860DBBD8F}">
   <ds:schemaRefs>
     <ds:schemaRef ds:uri="http://schemas.openxmlformats.org/officeDocument/2006/bibliography"/>
   </ds:schemaRefs>

</xml_diff>